<commit_message>
Updated sheet to match Dorico V1.2: - Added 'Write-Mode'->'Other Popups'->'Fingering' - Added 'Write-Mode'->'Other Popups'->'Cue' - Added 'Write-Mode'->'Other Popups'->'Interval' - Rearranged tables to make all fit
</commit_message>
<xml_diff>
--- a/Dorico/Dorico-CheatSheet.docx
+++ b/Dorico/Dorico-CheatSheet.docx
@@ -4,7 +4,7 @@
   <w:body>
     <w:p>
       <w:pPr>
-        <w:pStyle w:val="berschrift2"/>
+        <w:pStyle w:val="Heading2"/>
         <w:spacing w:before="0" w:beforeAutospacing="0" w:after="144" w:afterAutospacing="0"/>
         <w:rPr>
           <w:rFonts w:ascii="Segoe UI" w:hAnsi="Segoe UI" w:cs="Segoe UI"/>
@@ -25,7 +25,29 @@
           <w:sz w:val="32"/>
           <w:lang w:val="en-GB"/>
         </w:rPr>
-        <w:t>Dorico 1.1 Key-Commands Cheat-Sheet</w:t>
+        <w:t>Dorico 1.</w:t>
+      </w:r>
+      <w:r>
+        <w:rPr>
+          <w:rFonts w:ascii="Segoe UI" w:hAnsi="Segoe UI" w:cs="Segoe UI"/>
+          <w:bCs w:val="0"/>
+          <w:noProof/>
+          <w:color w:val="111111"/>
+          <w:sz w:val="32"/>
+          <w:lang w:val="en-GB"/>
+        </w:rPr>
+        <w:t>2</w:t>
+      </w:r>
+      <w:r>
+        <w:rPr>
+          <w:rFonts w:ascii="Segoe UI" w:hAnsi="Segoe UI" w:cs="Segoe UI"/>
+          <w:bCs w:val="0"/>
+          <w:noProof/>
+          <w:color w:val="111111"/>
+          <w:sz w:val="32"/>
+          <w:lang w:val="en-GB"/>
+        </w:rPr>
+        <w:t xml:space="preserve"> Key-Commands Cheat-Sheet</w:t>
       </w:r>
       <w:r>
         <w:rPr>
@@ -49,19 +71,31 @@
           <w:sz w:val="24"/>
           <w:lang w:val="en-GB"/>
         </w:rPr>
-        <w:t>(english) v0.2</w:t>
+        <w:t>(english) v0.</w:t>
+      </w:r>
+      <w:r>
+        <w:rPr>
+          <w:rFonts w:ascii="Segoe UI" w:hAnsi="Segoe UI" w:cs="Segoe UI"/>
+          <w:b w:val="0"/>
+          <w:bCs w:val="0"/>
+          <w:noProof/>
+          <w:color w:val="111111"/>
+          <w:sz w:val="24"/>
+          <w:lang w:val="en-GB"/>
+        </w:rPr>
+        <w:t>3</w:t>
       </w:r>
     </w:p>
     <w:p>
       <w:pPr>
-        <w:pStyle w:val="berschrift3"/>
+        <w:pStyle w:val="Heading3"/>
         <w:spacing w:before="240" w:beforeAutospacing="0" w:after="144" w:afterAutospacing="0"/>
         <w:rPr>
           <w:rFonts w:ascii="Segoe UI" w:hAnsi="Segoe UI" w:cs="Segoe UI"/>
           <w:bCs w:val="0"/>
           <w:noProof/>
           <w:color w:val="111111"/>
-          <w:sz w:val="24"/>
+          <w:sz w:val="28"/>
           <w:lang w:val="en-GB"/>
         </w:rPr>
       </w:pPr>
@@ -71,7 +105,7 @@
           <w:bCs w:val="0"/>
           <w:noProof/>
           <w:color w:val="111111"/>
-          <w:sz w:val="24"/>
+          <w:sz w:val="28"/>
           <w:lang w:val="en-GB"/>
         </w:rPr>
         <w:t>Write-Mode</w:t>
@@ -79,7 +113,7 @@
     </w:p>
     <w:tbl>
       <w:tblPr>
-        <w:tblStyle w:val="EinfacheTabelle2"/>
+        <w:tblStyle w:val="PlainTable2"/>
         <w:tblW w:w="0" w:type="auto"/>
         <w:tblLook w:val="0400" w:firstRow="0" w:lastRow="0" w:firstColumn="0" w:lastColumn="0" w:noHBand="0" w:noVBand="1"/>
       </w:tblPr>
@@ -963,7 +997,7 @@
             </w:r>
             <w:r>
               <w:rPr>
-                <w:rStyle w:val="Hervorhebung"/>
+                <w:rStyle w:val="Emphasis"/>
                 <w:rFonts w:ascii="Segoe UI" w:hAnsi="Segoe UI" w:cs="Segoe UI"/>
                 <w:noProof/>
                 <w:color w:val="1E1E1E"/>
@@ -1855,7 +1889,7 @@
     </w:tbl>
     <w:p>
       <w:pPr>
-        <w:pStyle w:val="KeinLeerraum"/>
+        <w:pStyle w:val="NoSpacing"/>
         <w:rPr>
           <w:noProof/>
           <w:lang w:val="en-GB"/>
@@ -1864,7 +1898,7 @@
     </w:p>
     <w:p>
       <w:pPr>
-        <w:pStyle w:val="berschrift4"/>
+        <w:pStyle w:val="Heading4"/>
         <w:spacing w:before="240" w:after="144"/>
         <w:rPr>
           <w:rFonts w:ascii="Segoe UI" w:hAnsi="Segoe UI" w:cs="Segoe UI"/>
@@ -1891,7 +1925,7 @@
     </w:p>
     <w:tbl>
       <w:tblPr>
-        <w:tblStyle w:val="EinfacheTabelle2"/>
+        <w:tblStyle w:val="PlainTable2"/>
         <w:tblW w:w="0" w:type="auto"/>
         <w:tblLook w:val="0400" w:firstRow="0" w:lastRow="0" w:firstColumn="0" w:lastColumn="0" w:noHBand="0" w:noVBand="1"/>
       </w:tblPr>
@@ -2434,7 +2468,7 @@
     </w:tbl>
     <w:p>
       <w:pPr>
-        <w:pStyle w:val="berschrift4"/>
+        <w:pStyle w:val="Heading4"/>
         <w:spacing w:before="240" w:after="144"/>
         <w:rPr>
           <w:rFonts w:ascii="Segoe UI" w:hAnsi="Segoe UI" w:cs="Segoe UI"/>
@@ -2576,7 +2610,7 @@
     </w:p>
     <w:tbl>
       <w:tblPr>
-        <w:tblStyle w:val="EinfacheTabelle2"/>
+        <w:tblStyle w:val="PlainTable2"/>
         <w:tblW w:w="0" w:type="auto"/>
         <w:tblLook w:val="0400" w:firstRow="0" w:lastRow="0" w:firstColumn="0" w:lastColumn="0" w:noHBand="0" w:noVBand="1"/>
       </w:tblPr>
@@ -2703,7 +2737,7 @@
             </w:r>
             <w:r>
               <w:rPr>
-                <w:rStyle w:val="Hervorhebung"/>
+                <w:rStyle w:val="Emphasis"/>
                 <w:rFonts w:ascii="Segoe UI" w:hAnsi="Segoe UI" w:cs="Segoe UI"/>
                 <w:noProof/>
                 <w:color w:val="1E1E1E"/>
@@ -2772,7 +2806,7 @@
             </w:r>
             <w:r>
               <w:rPr>
-                <w:rStyle w:val="Hervorhebung"/>
+                <w:rStyle w:val="Emphasis"/>
                 <w:rFonts w:ascii="Segoe UI" w:hAnsi="Segoe UI" w:cs="Segoe UI"/>
                 <w:noProof/>
                 <w:color w:val="1E1E1E"/>
@@ -3483,7 +3517,7 @@
     </w:tbl>
     <w:p>
       <w:pPr>
-        <w:pStyle w:val="KeinLeerraum"/>
+        <w:pStyle w:val="NoSpacing"/>
         <w:rPr>
           <w:noProof/>
           <w:lang w:val="en-GB"/>
@@ -3492,7 +3526,7 @@
     </w:p>
     <w:p>
       <w:pPr>
-        <w:pStyle w:val="berschrift4"/>
+        <w:pStyle w:val="Heading4"/>
         <w:spacing w:before="240" w:after="144"/>
         <w:rPr>
           <w:rFonts w:ascii="Segoe UI" w:hAnsi="Segoe UI" w:cs="Segoe UI"/>
@@ -3646,7 +3680,7 @@
     </w:p>
     <w:tbl>
       <w:tblPr>
-        <w:tblStyle w:val="EinfacheTabelle2"/>
+        <w:tblStyle w:val="PlainTable2"/>
         <w:tblW w:w="0" w:type="auto"/>
         <w:tblLook w:val="0400" w:firstRow="0" w:lastRow="0" w:firstColumn="0" w:lastColumn="0" w:noHBand="0" w:noVBand="1"/>
       </w:tblPr>
@@ -4928,7 +4962,7 @@
     </w:tbl>
     <w:p>
       <w:pPr>
-        <w:pStyle w:val="berschrift4"/>
+        <w:pStyle w:val="Heading4"/>
         <w:spacing w:before="240" w:after="144"/>
         <w:rPr>
           <w:rFonts w:ascii="Segoe UI" w:hAnsi="Segoe UI" w:cs="Segoe UI"/>
@@ -5082,7 +5116,7 @@
     </w:p>
     <w:tbl>
       <w:tblPr>
-        <w:tblStyle w:val="EinfacheTabelle2"/>
+        <w:tblStyle w:val="PlainTable2"/>
         <w:tblW w:w="0" w:type="auto"/>
         <w:tblLook w:val="0400" w:firstRow="0" w:lastRow="0" w:firstColumn="0" w:lastColumn="0" w:noHBand="0" w:noVBand="1"/>
       </w:tblPr>
@@ -5572,7 +5606,7 @@
     </w:tbl>
     <w:p>
       <w:pPr>
-        <w:pStyle w:val="KeinLeerraum"/>
+        <w:pStyle w:val="NoSpacing"/>
         <w:rPr>
           <w:noProof/>
           <w:lang w:val="en-GB"/>
@@ -5581,7 +5615,7 @@
     </w:p>
     <w:p>
       <w:pPr>
-        <w:pStyle w:val="berschrift4"/>
+        <w:pStyle w:val="Heading4"/>
         <w:spacing w:before="240" w:after="144"/>
         <w:rPr>
           <w:rFonts w:ascii="Segoe UI" w:hAnsi="Segoe UI" w:cs="Segoe UI"/>
@@ -5735,7 +5769,7 @@
     </w:p>
     <w:tbl>
       <w:tblPr>
-        <w:tblStyle w:val="EinfacheTabelle2"/>
+        <w:tblStyle w:val="PlainTable2"/>
         <w:tblW w:w="0" w:type="auto"/>
         <w:tblLook w:val="0400" w:firstRow="0" w:lastRow="0" w:firstColumn="0" w:lastColumn="0" w:noHBand="0" w:noVBand="1"/>
       </w:tblPr>
@@ -6712,7 +6746,7 @@
     </w:tbl>
     <w:p>
       <w:pPr>
-        <w:pStyle w:val="KeinLeerraum"/>
+        <w:pStyle w:val="NoSpacing"/>
         <w:rPr>
           <w:noProof/>
           <w:lang w:val="en-GB"/>
@@ -6736,14 +6770,13 @@
     </w:p>
     <w:p>
       <w:pPr>
-        <w:pStyle w:val="berschrift4"/>
+        <w:pStyle w:val="Heading4"/>
         <w:spacing w:before="240" w:after="144"/>
         <w:rPr>
           <w:rFonts w:ascii="Segoe UI" w:hAnsi="Segoe UI" w:cs="Segoe UI"/>
           <w:i w:val="0"/>
           <w:noProof/>
           <w:color w:val="444444"/>
-          <w:sz w:val="24"/>
           <w:szCs w:val="24"/>
           <w:lang w:val="en-GB"/>
         </w:rPr>
@@ -6755,7 +6788,6 @@
           <w:i w:val="0"/>
           <w:noProof/>
           <w:color w:val="auto"/>
-          <w:sz w:val="24"/>
           <w:szCs w:val="24"/>
           <w:lang w:val="en-GB"/>
         </w:rPr>
@@ -6768,7 +6800,6 @@
           <w:i w:val="0"/>
           <w:noProof/>
           <w:color w:val="auto"/>
-          <w:sz w:val="24"/>
           <w:szCs w:val="24"/>
           <w:lang w:val="en-GB"/>
         </w:rPr>
@@ -6780,7 +6811,6 @@
           <w:i w:val="0"/>
           <w:noProof/>
           <w:color w:val="444444"/>
-          <w:sz w:val="24"/>
           <w:szCs w:val="24"/>
           <w:lang w:val="en-GB"/>
         </w:rPr>
@@ -6793,7 +6823,6 @@
           <w:i w:val="0"/>
           <w:noProof/>
           <w:color w:val="444444"/>
-          <w:sz w:val="24"/>
           <w:szCs w:val="24"/>
           <w:lang w:val="en-GB"/>
         </w:rPr>
@@ -6806,7 +6835,7 @@
           <w:i w:val="0"/>
           <w:noProof/>
           <w:color w:val="A31515"/>
-          <w:sz w:val="24"/>
+          <w:sz w:val="22"/>
           <w:szCs w:val="24"/>
           <w:lang w:val="en-GB"/>
         </w:rPr>
@@ -6819,7 +6848,6 @@
           <w:i w:val="0"/>
           <w:noProof/>
           <w:color w:val="444444"/>
-          <w:sz w:val="24"/>
           <w:szCs w:val="24"/>
           <w:lang w:val="en-GB"/>
         </w:rPr>
@@ -6831,7 +6859,6 @@
           <w:i w:val="0"/>
           <w:noProof/>
           <w:color w:val="444444"/>
-          <w:sz w:val="24"/>
           <w:szCs w:val="24"/>
           <w:lang w:val="en-GB"/>
         </w:rPr>
@@ -6844,7 +6871,6 @@
           <w:i w:val="0"/>
           <w:noProof/>
           <w:color w:val="444444"/>
-          <w:sz w:val="24"/>
           <w:szCs w:val="24"/>
           <w:lang w:val="en-GB"/>
         </w:rPr>
@@ -6857,7 +6883,7 @@
           <w:i w:val="0"/>
           <w:noProof/>
           <w:color w:val="A31515"/>
-          <w:sz w:val="24"/>
+          <w:sz w:val="22"/>
           <w:szCs w:val="24"/>
           <w:lang w:val="en-GB"/>
         </w:rPr>
@@ -6870,7 +6896,6 @@
           <w:i w:val="0"/>
           <w:noProof/>
           <w:color w:val="444444"/>
-          <w:sz w:val="24"/>
           <w:szCs w:val="24"/>
           <w:lang w:val="en-GB"/>
         </w:rPr>
@@ -6882,7 +6907,6 @@
           <w:i w:val="0"/>
           <w:noProof/>
           <w:color w:val="444444"/>
-          <w:sz w:val="24"/>
           <w:szCs w:val="24"/>
           <w:lang w:val="en-GB"/>
         </w:rPr>
@@ -6891,13 +6915,13 @@
     </w:p>
     <w:tbl>
       <w:tblPr>
-        <w:tblStyle w:val="EinfacheTabelle2"/>
+        <w:tblStyle w:val="PlainTable2"/>
         <w:tblW w:w="0" w:type="auto"/>
         <w:tblLook w:val="0400" w:firstRow="0" w:lastRow="0" w:firstColumn="0" w:lastColumn="0" w:noHBand="0" w:noVBand="1"/>
       </w:tblPr>
       <w:tblGrid>
-        <w:gridCol w:w="2218"/>
-        <w:gridCol w:w="1565"/>
+        <w:gridCol w:w="2018"/>
+        <w:gridCol w:w="1430"/>
       </w:tblGrid>
       <w:tr>
         <w:trPr>
@@ -6916,6 +6940,7 @@
                 <w:bCs/>
                 <w:noProof/>
                 <w:color w:val="1E1E1E"/>
+                <w:sz w:val="20"/>
                 <w:lang w:val="en-GB"/>
               </w:rPr>
             </w:pPr>
@@ -6926,6 +6951,7 @@
                 <w:bCs/>
                 <w:noProof/>
                 <w:color w:val="1E1E1E"/>
+                <w:sz w:val="20"/>
                 <w:lang w:val="en-GB"/>
               </w:rPr>
               <w:t>Action</w:t>
@@ -6945,6 +6971,7 @@
                 <w:bCs/>
                 <w:noProof/>
                 <w:color w:val="1E1E1E"/>
+                <w:sz w:val="20"/>
                 <w:lang w:val="en-GB"/>
               </w:rPr>
             </w:pPr>
@@ -6955,6 +6982,7 @@
                 <w:bCs/>
                 <w:noProof/>
                 <w:color w:val="1E1E1E"/>
+                <w:sz w:val="20"/>
                 <w:lang w:val="en-GB"/>
               </w:rPr>
               <w:t>Shortcut</w:t>
@@ -6974,16 +7002,16 @@
                 <w:rFonts w:ascii="Segoe UI" w:hAnsi="Segoe UI" w:cs="Segoe UI"/>
                 <w:noProof/>
                 <w:color w:val="1E1E1E"/>
-                <w:sz w:val="20"/>
-                <w:lang w:val="en-GB"/>
-              </w:rPr>
-            </w:pPr>
-            <w:r>
-              <w:rPr>
-                <w:rFonts w:ascii="Segoe UI" w:hAnsi="Segoe UI" w:cs="Segoe UI"/>
-                <w:noProof/>
-                <w:color w:val="1E1E1E"/>
-                <w:sz w:val="20"/>
+                <w:sz w:val="18"/>
+                <w:lang w:val="en-GB"/>
+              </w:rPr>
+            </w:pPr>
+            <w:r>
+              <w:rPr>
+                <w:rFonts w:ascii="Segoe UI" w:hAnsi="Segoe UI" w:cs="Segoe UI"/>
+                <w:noProof/>
+                <w:color w:val="1E1E1E"/>
+                <w:sz w:val="18"/>
                 <w:lang w:val="en-GB"/>
               </w:rPr>
               <w:t>Open / Atonal</w:t>
@@ -7001,16 +7029,16 @@
                 <w:rFonts w:ascii="Segoe UI" w:hAnsi="Segoe UI" w:cs="Segoe UI"/>
                 <w:noProof/>
                 <w:color w:val="1E1E1E"/>
-                <w:sz w:val="20"/>
-                <w:lang w:val="en-GB"/>
-              </w:rPr>
-            </w:pPr>
-            <w:r>
-              <w:rPr>
-                <w:rFonts w:ascii="Segoe UI" w:hAnsi="Segoe UI" w:cs="Segoe UI"/>
-                <w:noProof/>
-                <w:color w:val="1E1E1E"/>
-                <w:sz w:val="20"/>
+                <w:sz w:val="18"/>
+                <w:lang w:val="en-GB"/>
+              </w:rPr>
+            </w:pPr>
+            <w:r>
+              <w:rPr>
+                <w:rFonts w:ascii="Segoe UI" w:hAnsi="Segoe UI" w:cs="Segoe UI"/>
+                <w:noProof/>
+                <w:color w:val="1E1E1E"/>
+                <w:sz w:val="18"/>
                 <w:lang w:val="en-GB"/>
               </w:rPr>
               <w:t xml:space="preserve">open </w:t>
@@ -7020,7 +7048,7 @@
                 <w:rFonts w:ascii="Cambria Math" w:hAnsi="Cambria Math" w:cs="Cambria Math"/>
                 <w:noProof/>
                 <w:color w:val="1E1E1E"/>
-                <w:sz w:val="20"/>
+                <w:sz w:val="18"/>
                 <w:lang w:val="en-GB"/>
               </w:rPr>
               <w:t>⟺</w:t>
@@ -7030,7 +7058,7 @@
                 <w:rFonts w:ascii="Segoe UI" w:hAnsi="Segoe UI" w:cs="Segoe UI"/>
                 <w:noProof/>
                 <w:color w:val="1E1E1E"/>
-                <w:sz w:val="20"/>
+                <w:sz w:val="18"/>
                 <w:lang w:val="en-GB"/>
               </w:rPr>
               <w:t xml:space="preserve"> atonal</w:t>
@@ -7053,16 +7081,16 @@
                 <w:rFonts w:ascii="Segoe UI" w:hAnsi="Segoe UI" w:cs="Segoe UI"/>
                 <w:noProof/>
                 <w:color w:val="1E1E1E"/>
-                <w:sz w:val="20"/>
-                <w:lang w:val="en-GB"/>
-              </w:rPr>
-            </w:pPr>
-            <w:r>
-              <w:rPr>
-                <w:rFonts w:ascii="Segoe UI" w:hAnsi="Segoe UI" w:cs="Segoe UI"/>
-                <w:noProof/>
-                <w:color w:val="1E1E1E"/>
-                <w:sz w:val="20"/>
+                <w:sz w:val="18"/>
+                <w:lang w:val="en-GB"/>
+              </w:rPr>
+            </w:pPr>
+            <w:r>
+              <w:rPr>
+                <w:rFonts w:ascii="Segoe UI" w:hAnsi="Segoe UI" w:cs="Segoe UI"/>
+                <w:noProof/>
+                <w:color w:val="1E1E1E"/>
+                <w:sz w:val="18"/>
                 <w:lang w:val="en-GB"/>
               </w:rPr>
               <w:t>Major Keys</w:t>
@@ -7080,16 +7108,16 @@
                 <w:rFonts w:ascii="Segoe UI" w:hAnsi="Segoe UI" w:cs="Segoe UI"/>
                 <w:noProof/>
                 <w:color w:val="1E1E1E"/>
-                <w:sz w:val="20"/>
-                <w:lang w:val="en-GB"/>
-              </w:rPr>
-            </w:pPr>
-            <w:r>
-              <w:rPr>
-                <w:rFonts w:ascii="Segoe UI" w:hAnsi="Segoe UI" w:cs="Segoe UI"/>
-                <w:noProof/>
-                <w:color w:val="1E1E1E"/>
-                <w:sz w:val="20"/>
+                <w:sz w:val="18"/>
+                <w:lang w:val="en-GB"/>
+              </w:rPr>
+            </w:pPr>
+            <w:r>
+              <w:rPr>
+                <w:rFonts w:ascii="Segoe UI" w:hAnsi="Segoe UI" w:cs="Segoe UI"/>
+                <w:noProof/>
+                <w:color w:val="1E1E1E"/>
+                <w:sz w:val="18"/>
                 <w:lang w:val="en-GB"/>
               </w:rPr>
               <w:t xml:space="preserve">C - B </w:t>
@@ -7099,7 +7127,7 @@
                 <w:rFonts w:ascii="Segoe UI" w:hAnsi="Segoe UI" w:cs="Segoe UI"/>
                 <w:noProof/>
                 <w:color w:val="1E1E1E"/>
-                <w:sz w:val="20"/>
+                <w:sz w:val="18"/>
                 <w:lang w:val="en-GB"/>
               </w:rPr>
               <w:t xml:space="preserve"> </w:t>
@@ -7109,7 +7137,7 @@
                 <w:rFonts w:ascii="Segoe UI" w:hAnsi="Segoe UI" w:cs="Segoe UI"/>
                 <w:noProof/>
                 <w:color w:val="1E1E1E"/>
-                <w:sz w:val="20"/>
+                <w:sz w:val="18"/>
                 <w:lang w:val="en-GB"/>
               </w:rPr>
               <w:t>C# - Bb</w:t>
@@ -7129,16 +7157,16 @@
                 <w:rFonts w:ascii="Segoe UI" w:hAnsi="Segoe UI" w:cs="Segoe UI"/>
                 <w:noProof/>
                 <w:color w:val="1E1E1E"/>
-                <w:sz w:val="20"/>
-                <w:lang w:val="en-GB"/>
-              </w:rPr>
-            </w:pPr>
-            <w:r>
-              <w:rPr>
-                <w:rFonts w:ascii="Segoe UI" w:hAnsi="Segoe UI" w:cs="Segoe UI"/>
-                <w:noProof/>
-                <w:color w:val="1E1E1E"/>
-                <w:sz w:val="20"/>
+                <w:sz w:val="18"/>
+                <w:lang w:val="en-GB"/>
+              </w:rPr>
+            </w:pPr>
+            <w:r>
+              <w:rPr>
+                <w:rFonts w:ascii="Segoe UI" w:hAnsi="Segoe UI" w:cs="Segoe UI"/>
+                <w:noProof/>
+                <w:color w:val="1E1E1E"/>
+                <w:sz w:val="18"/>
                 <w:lang w:val="en-GB"/>
               </w:rPr>
               <w:t>Major Keys (number $)</w:t>
@@ -7156,7 +7184,7 @@
                 <w:rFonts w:ascii="Segoe UI" w:hAnsi="Segoe UI" w:cs="Segoe UI"/>
                 <w:noProof/>
                 <w:color w:val="1E1E1E"/>
-                <w:sz w:val="20"/>
+                <w:sz w:val="18"/>
                 <w:lang w:val="en-GB"/>
               </w:rPr>
             </w:pPr>
@@ -7166,7 +7194,7 @@
                 <w:i/>
                 <w:noProof/>
                 <w:color w:val="1E1E1E"/>
-                <w:sz w:val="20"/>
+                <w:sz w:val="18"/>
                 <w:lang w:val="en-GB"/>
               </w:rPr>
               <w:t>$</w:t>
@@ -7176,7 +7204,7 @@
                 <w:rFonts w:ascii="Segoe UI" w:hAnsi="Segoe UI" w:cs="Segoe UI"/>
                 <w:noProof/>
                 <w:color w:val="1E1E1E"/>
-                <w:sz w:val="20"/>
+                <w:sz w:val="18"/>
                 <w:lang w:val="en-GB"/>
               </w:rPr>
               <w:t xml:space="preserve">s </w:t>
@@ -7186,7 +7214,7 @@
                 <w:rFonts w:ascii="Cambria Math" w:hAnsi="Cambria Math" w:cs="Cambria Math"/>
                 <w:noProof/>
                 <w:color w:val="1E1E1E"/>
-                <w:sz w:val="20"/>
+                <w:sz w:val="18"/>
                 <w:lang w:val="en-GB"/>
               </w:rPr>
               <w:t>⟺</w:t>
@@ -7196,7 +7224,7 @@
                 <w:rFonts w:ascii="Segoe UI" w:hAnsi="Segoe UI" w:cs="Segoe UI"/>
                 <w:noProof/>
                 <w:color w:val="1E1E1E"/>
-                <w:sz w:val="20"/>
+                <w:sz w:val="18"/>
                 <w:lang w:val="en-GB"/>
               </w:rPr>
               <w:t xml:space="preserve"> </w:t>
@@ -7207,7 +7235,7 @@
                 <w:i/>
                 <w:noProof/>
                 <w:color w:val="1E1E1E"/>
-                <w:sz w:val="20"/>
+                <w:sz w:val="18"/>
                 <w:lang w:val="en-GB"/>
               </w:rPr>
               <w:t>$</w:t>
@@ -7217,7 +7245,7 @@
                 <w:rFonts w:ascii="Segoe UI" w:hAnsi="Segoe UI" w:cs="Segoe UI"/>
                 <w:noProof/>
                 <w:color w:val="1E1E1E"/>
-                <w:sz w:val="20"/>
+                <w:sz w:val="18"/>
                 <w:lang w:val="en-GB"/>
               </w:rPr>
               <w:t>#</w:t>
@@ -7240,16 +7268,16 @@
                 <w:rFonts w:ascii="Segoe UI" w:hAnsi="Segoe UI" w:cs="Segoe UI"/>
                 <w:noProof/>
                 <w:color w:val="1E1E1E"/>
-                <w:sz w:val="20"/>
-                <w:lang w:val="en-GB"/>
-              </w:rPr>
-            </w:pPr>
-            <w:r>
-              <w:rPr>
-                <w:rFonts w:ascii="Segoe UI" w:hAnsi="Segoe UI" w:cs="Segoe UI"/>
-                <w:noProof/>
-                <w:color w:val="1E1E1E"/>
-                <w:sz w:val="20"/>
+                <w:sz w:val="18"/>
+                <w:lang w:val="en-GB"/>
+              </w:rPr>
+            </w:pPr>
+            <w:r>
+              <w:rPr>
+                <w:rFonts w:ascii="Segoe UI" w:hAnsi="Segoe UI" w:cs="Segoe UI"/>
+                <w:noProof/>
+                <w:color w:val="1E1E1E"/>
+                <w:sz w:val="18"/>
                 <w:lang w:val="en-GB"/>
               </w:rPr>
               <w:t>Minor Key</w:t>
@@ -7267,16 +7295,16 @@
                 <w:rFonts w:ascii="Segoe UI" w:hAnsi="Segoe UI" w:cs="Segoe UI"/>
                 <w:noProof/>
                 <w:color w:val="1E1E1E"/>
-                <w:sz w:val="20"/>
-                <w:lang w:val="en-GB"/>
-              </w:rPr>
-            </w:pPr>
-            <w:r>
-              <w:rPr>
-                <w:rFonts w:ascii="Segoe UI" w:hAnsi="Segoe UI" w:cs="Segoe UI"/>
-                <w:noProof/>
-                <w:color w:val="1E1E1E"/>
-                <w:sz w:val="20"/>
+                <w:sz w:val="18"/>
+                <w:lang w:val="en-GB"/>
+              </w:rPr>
+            </w:pPr>
+            <w:r>
+              <w:rPr>
+                <w:rFonts w:ascii="Segoe UI" w:hAnsi="Segoe UI" w:cs="Segoe UI"/>
+                <w:noProof/>
+                <w:color w:val="1E1E1E"/>
+                <w:sz w:val="18"/>
                 <w:lang w:val="en-GB"/>
               </w:rPr>
               <w:t>c - h</w:t>
@@ -7286,7 +7314,7 @@
                 <w:rFonts w:ascii="Segoe UI" w:hAnsi="Segoe UI" w:cs="Segoe UI"/>
                 <w:noProof/>
                 <w:color w:val="1E1E1E"/>
-                <w:sz w:val="20"/>
+                <w:sz w:val="18"/>
                 <w:lang w:val="en-GB"/>
               </w:rPr>
               <w:t xml:space="preserve"> </w:t>
@@ -7296,7 +7324,7 @@
                 <w:rFonts w:ascii="Segoe UI" w:hAnsi="Segoe UI" w:cs="Segoe UI"/>
                 <w:noProof/>
                 <w:color w:val="1E1E1E"/>
-                <w:sz w:val="20"/>
+                <w:sz w:val="18"/>
                 <w:lang w:val="en-GB"/>
               </w:rPr>
               <w:t xml:space="preserve"> c# - bb</w:t>
@@ -7316,16 +7344,16 @@
                 <w:rFonts w:ascii="Segoe UI" w:hAnsi="Segoe UI" w:cs="Segoe UI"/>
                 <w:noProof/>
                 <w:color w:val="1E1E1E"/>
-                <w:sz w:val="20"/>
-                <w:lang w:val="en-GB"/>
-              </w:rPr>
-            </w:pPr>
-            <w:r>
-              <w:rPr>
-                <w:rFonts w:ascii="Segoe UI" w:hAnsi="Segoe UI" w:cs="Segoe UI"/>
-                <w:noProof/>
-                <w:color w:val="1E1E1E"/>
-                <w:sz w:val="20"/>
+                <w:sz w:val="18"/>
+                <w:lang w:val="en-GB"/>
+              </w:rPr>
+            </w:pPr>
+            <w:r>
+              <w:rPr>
+                <w:rFonts w:ascii="Segoe UI" w:hAnsi="Segoe UI" w:cs="Segoe UI"/>
+                <w:noProof/>
+                <w:color w:val="1E1E1E"/>
+                <w:sz w:val="18"/>
                 <w:lang w:val="en-GB"/>
               </w:rPr>
               <w:t>Minor Key (number $)</w:t>
@@ -7343,7 +7371,7 @@
                 <w:rFonts w:ascii="Segoe UI" w:hAnsi="Segoe UI" w:cs="Segoe UI"/>
                 <w:noProof/>
                 <w:color w:val="1E1E1E"/>
-                <w:sz w:val="20"/>
+                <w:sz w:val="18"/>
                 <w:lang w:val="en-GB"/>
               </w:rPr>
             </w:pPr>
@@ -7353,7 +7381,7 @@
                 <w:i/>
                 <w:noProof/>
                 <w:color w:val="1E1E1E"/>
-                <w:sz w:val="20"/>
+                <w:sz w:val="18"/>
                 <w:lang w:val="en-GB"/>
               </w:rPr>
               <w:t>$</w:t>
@@ -7363,7 +7391,7 @@
                 <w:rFonts w:ascii="Segoe UI" w:hAnsi="Segoe UI" w:cs="Segoe UI"/>
                 <w:noProof/>
                 <w:color w:val="1E1E1E"/>
-                <w:sz w:val="20"/>
+                <w:sz w:val="18"/>
                 <w:lang w:val="en-GB"/>
               </w:rPr>
               <w:t xml:space="preserve">f </w:t>
@@ -7373,7 +7401,7 @@
                 <w:rFonts w:ascii="Cambria Math" w:hAnsi="Cambria Math" w:cs="Cambria Math"/>
                 <w:noProof/>
                 <w:color w:val="1E1E1E"/>
-                <w:sz w:val="20"/>
+                <w:sz w:val="18"/>
                 <w:lang w:val="en-GB"/>
               </w:rPr>
               <w:t>⟺</w:t>
@@ -7383,7 +7411,7 @@
                 <w:rFonts w:ascii="Segoe UI" w:hAnsi="Segoe UI" w:cs="Segoe UI"/>
                 <w:noProof/>
                 <w:color w:val="1E1E1E"/>
-                <w:sz w:val="20"/>
+                <w:sz w:val="18"/>
                 <w:lang w:val="en-GB"/>
               </w:rPr>
               <w:t xml:space="preserve"> </w:t>
@@ -7394,7 +7422,7 @@
                 <w:i/>
                 <w:noProof/>
                 <w:color w:val="1E1E1E"/>
-                <w:sz w:val="20"/>
+                <w:sz w:val="18"/>
                 <w:lang w:val="en-GB"/>
               </w:rPr>
               <w:t>$</w:t>
@@ -7404,7 +7432,7 @@
                 <w:rFonts w:ascii="Segoe UI" w:hAnsi="Segoe UI" w:cs="Segoe UI"/>
                 <w:noProof/>
                 <w:color w:val="1E1E1E"/>
-                <w:sz w:val="20"/>
+                <w:sz w:val="18"/>
                 <w:lang w:val="en-GB"/>
               </w:rPr>
               <w:t>b</w:t>
@@ -7415,23 +7443,13 @@
     </w:tbl>
     <w:p>
       <w:pPr>
-        <w:pStyle w:val="KeinLeerraum"/>
-        <w:rPr>
-          <w:noProof/>
-          <w:lang w:val="en-GB"/>
-        </w:rPr>
-      </w:pPr>
-    </w:p>
-    <w:p>
-      <w:pPr>
-        <w:pStyle w:val="berschrift4"/>
+        <w:pStyle w:val="Heading4"/>
         <w:spacing w:before="240" w:after="144"/>
         <w:rPr>
           <w:rFonts w:ascii="Segoe UI" w:hAnsi="Segoe UI" w:cs="Segoe UI"/>
           <w:i w:val="0"/>
           <w:noProof/>
           <w:color w:val="444444"/>
-          <w:sz w:val="24"/>
           <w:szCs w:val="24"/>
           <w:lang w:val="en-GB"/>
         </w:rPr>
@@ -7443,7 +7461,6 @@
           <w:i w:val="0"/>
           <w:noProof/>
           <w:color w:val="auto"/>
-          <w:sz w:val="24"/>
           <w:szCs w:val="24"/>
           <w:lang w:val="en-GB"/>
         </w:rPr>
@@ -7455,7 +7472,6 @@
           <w:i w:val="0"/>
           <w:noProof/>
           <w:color w:val="auto"/>
-          <w:sz w:val="24"/>
           <w:szCs w:val="24"/>
           <w:lang w:val="en-GB"/>
         </w:rPr>
@@ -7467,7 +7483,6 @@
           <w:i w:val="0"/>
           <w:noProof/>
           <w:color w:val="444444"/>
-          <w:sz w:val="24"/>
           <w:szCs w:val="24"/>
           <w:lang w:val="en-GB"/>
         </w:rPr>
@@ -7480,7 +7495,6 @@
           <w:i w:val="0"/>
           <w:noProof/>
           <w:color w:val="444444"/>
-          <w:sz w:val="24"/>
           <w:szCs w:val="24"/>
           <w:lang w:val="en-GB"/>
         </w:rPr>
@@ -7493,7 +7507,7 @@
           <w:i w:val="0"/>
           <w:noProof/>
           <w:color w:val="A31515"/>
-          <w:sz w:val="24"/>
+          <w:sz w:val="22"/>
           <w:szCs w:val="24"/>
           <w:lang w:val="en-GB"/>
         </w:rPr>
@@ -7506,7 +7520,6 @@
           <w:i w:val="0"/>
           <w:noProof/>
           <w:color w:val="444444"/>
-          <w:sz w:val="24"/>
           <w:szCs w:val="24"/>
           <w:lang w:val="en-GB"/>
         </w:rPr>
@@ -7518,7 +7531,6 @@
           <w:i w:val="0"/>
           <w:noProof/>
           <w:color w:val="444444"/>
-          <w:sz w:val="24"/>
           <w:szCs w:val="24"/>
           <w:lang w:val="en-GB"/>
         </w:rPr>
@@ -7531,7 +7543,6 @@
           <w:i w:val="0"/>
           <w:noProof/>
           <w:color w:val="444444"/>
-          <w:sz w:val="24"/>
           <w:szCs w:val="24"/>
           <w:lang w:val="en-GB"/>
         </w:rPr>
@@ -7544,7 +7555,7 @@
           <w:i w:val="0"/>
           <w:noProof/>
           <w:color w:val="A31515"/>
-          <w:sz w:val="24"/>
+          <w:sz w:val="22"/>
           <w:szCs w:val="24"/>
           <w:lang w:val="en-GB"/>
         </w:rPr>
@@ -7557,7 +7568,6 @@
           <w:i w:val="0"/>
           <w:noProof/>
           <w:color w:val="444444"/>
-          <w:sz w:val="24"/>
           <w:szCs w:val="24"/>
           <w:lang w:val="en-GB"/>
         </w:rPr>
@@ -7569,7 +7579,6 @@
           <w:i w:val="0"/>
           <w:noProof/>
           <w:color w:val="444444"/>
-          <w:sz w:val="24"/>
           <w:szCs w:val="24"/>
           <w:lang w:val="en-GB"/>
         </w:rPr>
@@ -7578,13 +7587,13 @@
     </w:p>
     <w:tbl>
       <w:tblPr>
-        <w:tblStyle w:val="EinfacheTabelle2"/>
+        <w:tblStyle w:val="PlainTable2"/>
         <w:tblW w:w="0" w:type="auto"/>
         <w:tblLook w:val="0400" w:firstRow="0" w:lastRow="0" w:firstColumn="0" w:lastColumn="0" w:noHBand="0" w:noVBand="1"/>
       </w:tblPr>
       <w:tblGrid>
-        <w:gridCol w:w="2803"/>
-        <w:gridCol w:w="1857"/>
+        <w:gridCol w:w="2952"/>
+        <w:gridCol w:w="1708"/>
       </w:tblGrid>
       <w:tr>
         <w:trPr>
@@ -7603,6 +7612,7 @@
                 <w:bCs/>
                 <w:noProof/>
                 <w:color w:val="1E1E1E"/>
+                <w:sz w:val="20"/>
                 <w:lang w:val="en-GB"/>
               </w:rPr>
             </w:pPr>
@@ -7613,6 +7623,7 @@
                 <w:bCs/>
                 <w:noProof/>
                 <w:color w:val="1E1E1E"/>
+                <w:sz w:val="20"/>
                 <w:lang w:val="en-GB"/>
               </w:rPr>
               <w:t>Action</w:t>
@@ -7632,6 +7643,7 @@
                 <w:bCs/>
                 <w:noProof/>
                 <w:color w:val="1E1E1E"/>
+                <w:sz w:val="20"/>
                 <w:lang w:val="en-GB"/>
               </w:rPr>
             </w:pPr>
@@ -7642,6 +7654,7 @@
                 <w:bCs/>
                 <w:noProof/>
                 <w:color w:val="1E1E1E"/>
+                <w:sz w:val="20"/>
                 <w:lang w:val="en-GB"/>
               </w:rPr>
               <w:t>Shortcut</w:t>
@@ -7661,16 +7674,16 @@
                 <w:rFonts w:ascii="Segoe UI" w:hAnsi="Segoe UI" w:cs="Segoe UI"/>
                 <w:noProof/>
                 <w:color w:val="1E1E1E"/>
-                <w:sz w:val="20"/>
-                <w:lang w:val="en-GB"/>
-              </w:rPr>
-            </w:pPr>
-            <w:r>
-              <w:rPr>
-                <w:rFonts w:ascii="Segoe UI" w:hAnsi="Segoe UI" w:cs="Segoe UI"/>
-                <w:noProof/>
-                <w:color w:val="1E1E1E"/>
-                <w:sz w:val="20"/>
+                <w:sz w:val="18"/>
+                <w:lang w:val="en-GB"/>
+              </w:rPr>
+            </w:pPr>
+            <w:r>
+              <w:rPr>
+                <w:rFonts w:ascii="Segoe UI" w:hAnsi="Segoe UI" w:cs="Segoe UI"/>
+                <w:noProof/>
+                <w:color w:val="1E1E1E"/>
+                <w:sz w:val="18"/>
                 <w:lang w:val="en-GB"/>
               </w:rPr>
               <w:t>Hard Space</w:t>
@@ -7688,6 +7701,7 @@
                 <w:rFonts w:ascii="Segoe UI" w:hAnsi="Segoe UI" w:cs="Segoe UI"/>
                 <w:noProof/>
                 <w:color w:val="1E1E1E"/>
+                <w:sz w:val="20"/>
                 <w:lang w:val="en-GB"/>
               </w:rPr>
             </w:pPr>
@@ -7697,7 +7711,6 @@
                 <w:rFonts w:ascii="Cambria Math" w:eastAsiaTheme="minorHAnsi" w:hAnsi="Cambria Math" w:cs="Cambria Math"/>
                 <w:noProof/>
                 <w:color w:val="A31515"/>
-                <w:sz w:val="22"/>
                 <w:szCs w:val="22"/>
                 <w:lang w:val="en-GB"/>
               </w:rPr>
@@ -7709,6 +7722,7 @@
                 <w:rFonts w:ascii="Segoe UI" w:hAnsi="Segoe UI" w:cs="Segoe UI"/>
                 <w:noProof/>
                 <w:color w:val="1E1E1E"/>
+                <w:sz w:val="20"/>
                 <w:lang w:val="en-GB"/>
               </w:rPr>
               <w:t> </w:t>
@@ -7718,6 +7732,7 @@
                 <w:rFonts w:ascii="Segoe UI" w:hAnsi="Segoe UI" w:cs="Segoe UI"/>
                 <w:noProof/>
                 <w:color w:val="1E1E1E"/>
+                <w:sz w:val="20"/>
                 <w:lang w:val="en-GB"/>
               </w:rPr>
               <w:t>+</w:t>
@@ -7728,6 +7743,7 @@
                 <w:rFonts w:ascii="Segoe UI" w:hAnsi="Segoe UI" w:cs="Segoe UI"/>
                 <w:noProof/>
                 <w:color w:val="1E1E1E"/>
+                <w:sz w:val="20"/>
                 <w:lang w:val="en-GB"/>
               </w:rPr>
               <w:t> </w:t>
@@ -7738,7 +7754,6 @@
                 <w:rFonts w:ascii="Consolas" w:eastAsiaTheme="minorHAnsi" w:hAnsi="Consolas"/>
                 <w:noProof/>
                 <w:color w:val="A31515"/>
-                <w:sz w:val="22"/>
                 <w:szCs w:val="22"/>
                 <w:lang w:val="en-GB"/>
               </w:rPr>
@@ -7750,6 +7765,7 @@
                 <w:rFonts w:ascii="Segoe UI" w:hAnsi="Segoe UI" w:cs="Segoe UI"/>
                 <w:noProof/>
                 <w:color w:val="1E1E1E"/>
+                <w:sz w:val="20"/>
                 <w:lang w:val="en-GB"/>
               </w:rPr>
               <w:t> </w:t>
@@ -7759,6 +7775,7 @@
                 <w:rFonts w:ascii="Segoe UI" w:hAnsi="Segoe UI" w:cs="Segoe UI"/>
                 <w:noProof/>
                 <w:color w:val="1E1E1E"/>
+                <w:sz w:val="20"/>
                 <w:lang w:val="en-GB"/>
               </w:rPr>
               <w:t>+</w:t>
@@ -7769,6 +7786,7 @@
                 <w:rFonts w:ascii="Segoe UI" w:hAnsi="Segoe UI" w:cs="Segoe UI"/>
                 <w:noProof/>
                 <w:color w:val="1E1E1E"/>
+                <w:sz w:val="20"/>
                 <w:lang w:val="en-GB"/>
               </w:rPr>
               <w:t> </w:t>
@@ -7779,7 +7797,6 @@
                 <w:rFonts w:ascii="Consolas" w:eastAsiaTheme="minorHAnsi" w:hAnsi="Consolas"/>
                 <w:noProof/>
                 <w:color w:val="A31515"/>
-                <w:sz w:val="22"/>
                 <w:szCs w:val="22"/>
                 <w:lang w:val="en-GB"/>
               </w:rPr>
@@ -7803,16 +7820,16 @@
                 <w:rFonts w:ascii="Segoe UI" w:hAnsi="Segoe UI" w:cs="Segoe UI"/>
                 <w:noProof/>
                 <w:color w:val="1E1E1E"/>
-                <w:sz w:val="20"/>
-                <w:lang w:val="en-GB"/>
-              </w:rPr>
-            </w:pPr>
-            <w:r>
-              <w:rPr>
-                <w:rFonts w:ascii="Segoe UI" w:hAnsi="Segoe UI" w:cs="Segoe UI"/>
-                <w:noProof/>
-                <w:color w:val="1E1E1E"/>
-                <w:sz w:val="20"/>
+                <w:sz w:val="18"/>
+                <w:lang w:val="en-GB"/>
+              </w:rPr>
+            </w:pPr>
+            <w:r>
+              <w:rPr>
+                <w:rFonts w:ascii="Segoe UI" w:hAnsi="Segoe UI" w:cs="Segoe UI"/>
+                <w:noProof/>
+                <w:color w:val="1E1E1E"/>
+                <w:sz w:val="18"/>
                 <w:lang w:val="en-GB"/>
               </w:rPr>
               <w:t>Switch From Lyric to Chorus</w:t>
@@ -7822,7 +7839,7 @@
                 <w:rFonts w:ascii="Segoe UI" w:hAnsi="Segoe UI" w:cs="Segoe UI"/>
                 <w:noProof/>
                 <w:color w:val="1E1E1E"/>
-                <w:sz w:val="20"/>
+                <w:sz w:val="18"/>
                 <w:lang w:val="en-GB"/>
               </w:rPr>
               <w:t xml:space="preserve"> </w:t>
@@ -7832,7 +7849,7 @@
                 <w:rFonts w:ascii="Segoe UI" w:hAnsi="Segoe UI" w:cs="Segoe UI"/>
                 <w:noProof/>
                 <w:color w:val="1E1E1E"/>
-                <w:sz w:val="20"/>
+                <w:sz w:val="18"/>
                 <w:lang w:val="en-GB"/>
               </w:rPr>
               <w:t>/</w:t>
@@ -7842,7 +7859,7 @@
                 <w:rFonts w:ascii="Segoe UI" w:hAnsi="Segoe UI" w:cs="Segoe UI"/>
                 <w:noProof/>
                 <w:color w:val="1E1E1E"/>
-                <w:sz w:val="20"/>
+                <w:sz w:val="18"/>
                 <w:lang w:val="en-GB"/>
               </w:rPr>
               <w:t xml:space="preserve"> </w:t>
@@ -7852,7 +7869,7 @@
                 <w:rFonts w:ascii="Segoe UI" w:hAnsi="Segoe UI" w:cs="Segoe UI"/>
                 <w:noProof/>
                 <w:color w:val="1E1E1E"/>
-                <w:sz w:val="20"/>
+                <w:sz w:val="18"/>
                 <w:lang w:val="en-GB"/>
               </w:rPr>
               <w:t>Translation</w:t>
@@ -7870,6 +7887,7 @@
                 <w:rFonts w:ascii="Segoe UI" w:hAnsi="Segoe UI" w:cs="Segoe UI"/>
                 <w:noProof/>
                 <w:color w:val="1E1E1E"/>
+                <w:sz w:val="20"/>
                 <w:lang w:val="en-GB"/>
               </w:rPr>
             </w:pPr>
@@ -7879,7 +7897,6 @@
                 <w:rFonts w:ascii="Consolas" w:eastAsiaTheme="minorHAnsi" w:hAnsi="Consolas"/>
                 <w:noProof/>
                 <w:color w:val="A31515"/>
-                <w:sz w:val="22"/>
                 <w:szCs w:val="22"/>
                 <w:lang w:val="en-GB"/>
               </w:rPr>
@@ -7891,6 +7908,7 @@
                 <w:rFonts w:ascii="Segoe UI" w:hAnsi="Segoe UI" w:cs="Segoe UI"/>
                 <w:noProof/>
                 <w:color w:val="1E1E1E"/>
+                <w:sz w:val="20"/>
                 <w:lang w:val="en-GB"/>
               </w:rPr>
               <w:t> </w:t>
@@ -7900,6 +7918,7 @@
                 <w:rFonts w:ascii="Segoe UI" w:hAnsi="Segoe UI" w:cs="Segoe UI"/>
                 <w:noProof/>
                 <w:color w:val="1E1E1E"/>
+                <w:sz w:val="20"/>
                 <w:lang w:val="en-GB"/>
               </w:rPr>
               <w:t>+</w:t>
@@ -7910,6 +7929,7 @@
                 <w:rFonts w:ascii="Segoe UI" w:hAnsi="Segoe UI" w:cs="Segoe UI"/>
                 <w:noProof/>
                 <w:color w:val="1E1E1E"/>
+                <w:sz w:val="20"/>
                 <w:lang w:val="en-GB"/>
               </w:rPr>
               <w:t> </w:t>
@@ -7920,7 +7940,6 @@
                 <w:rFonts w:ascii="Consolas" w:eastAsiaTheme="minorHAnsi" w:hAnsi="Consolas"/>
                 <w:noProof/>
                 <w:color w:val="A31515"/>
-                <w:sz w:val="22"/>
                 <w:szCs w:val="22"/>
                 <w:lang w:val="en-GB"/>
               </w:rPr>
@@ -7931,6 +7950,7 @@
                 <w:rFonts w:ascii="Segoe UI" w:hAnsi="Segoe UI" w:cs="Segoe UI"/>
                 <w:noProof/>
                 <w:color w:val="1E1E1E"/>
+                <w:sz w:val="20"/>
                 <w:lang w:val="en-GB"/>
               </w:rPr>
               <w:t>/</w:t>
@@ -7941,7 +7961,6 @@
                 <w:rFonts w:ascii="Consolas" w:eastAsiaTheme="minorHAnsi" w:hAnsi="Consolas"/>
                 <w:noProof/>
                 <w:color w:val="A31515"/>
-                <w:sz w:val="22"/>
                 <w:szCs w:val="22"/>
                 <w:lang w:val="en-GB"/>
               </w:rPr>
@@ -7962,16 +7981,16 @@
                 <w:rFonts w:ascii="Segoe UI" w:hAnsi="Segoe UI" w:cs="Segoe UI"/>
                 <w:noProof/>
                 <w:color w:val="1E1E1E"/>
-                <w:sz w:val="20"/>
-                <w:lang w:val="en-GB"/>
-              </w:rPr>
-            </w:pPr>
-            <w:r>
-              <w:rPr>
-                <w:rFonts w:ascii="Segoe UI" w:hAnsi="Segoe UI" w:cs="Segoe UI"/>
-                <w:noProof/>
-                <w:color w:val="1E1E1E"/>
-                <w:sz w:val="20"/>
+                <w:sz w:val="18"/>
+                <w:lang w:val="en-GB"/>
+              </w:rPr>
+            </w:pPr>
+            <w:r>
+              <w:rPr>
+                <w:rFonts w:ascii="Segoe UI" w:hAnsi="Segoe UI" w:cs="Segoe UI"/>
+                <w:noProof/>
+                <w:color w:val="1E1E1E"/>
+                <w:sz w:val="18"/>
                 <w:lang w:val="en-GB"/>
               </w:rPr>
               <w:t>Switch Vers</w:t>
@@ -7989,6 +8008,7 @@
                 <w:rFonts w:ascii="Segoe UI" w:hAnsi="Segoe UI" w:cs="Segoe UI"/>
                 <w:noProof/>
                 <w:color w:val="1E1E1E"/>
+                <w:sz w:val="20"/>
                 <w:lang w:val="en-GB"/>
               </w:rPr>
             </w:pPr>
@@ -7998,7 +8018,6 @@
                 <w:rFonts w:ascii="Consolas" w:eastAsiaTheme="minorHAnsi" w:hAnsi="Consolas"/>
                 <w:noProof/>
                 <w:color w:val="A31515"/>
-                <w:sz w:val="22"/>
                 <w:szCs w:val="22"/>
                 <w:lang w:val="en-GB"/>
               </w:rPr>
@@ -8009,6 +8028,7 @@
                 <w:rFonts w:ascii="Segoe UI" w:hAnsi="Segoe UI" w:cs="Segoe UI"/>
                 <w:noProof/>
                 <w:color w:val="1E1E1E"/>
+                <w:sz w:val="20"/>
                 <w:lang w:val="en-GB"/>
               </w:rPr>
               <w:t>/</w:t>
@@ -8019,7 +8039,6 @@
                 <w:rFonts w:ascii="Consolas" w:eastAsiaTheme="minorHAnsi" w:hAnsi="Consolas"/>
                 <w:noProof/>
                 <w:color w:val="A31515"/>
-                <w:sz w:val="22"/>
                 <w:szCs w:val="22"/>
                 <w:lang w:val="en-GB"/>
               </w:rPr>
@@ -8043,16 +8062,16 @@
                 <w:rFonts w:ascii="Segoe UI" w:hAnsi="Segoe UI" w:cs="Segoe UI"/>
                 <w:noProof/>
                 <w:color w:val="1E1E1E"/>
-                <w:sz w:val="20"/>
-                <w:lang w:val="en-GB"/>
-              </w:rPr>
-            </w:pPr>
-            <w:r>
-              <w:rPr>
-                <w:rFonts w:ascii="Segoe UI" w:hAnsi="Segoe UI" w:cs="Segoe UI"/>
-                <w:noProof/>
-                <w:color w:val="1E1E1E"/>
-                <w:sz w:val="20"/>
+                <w:sz w:val="18"/>
+                <w:lang w:val="en-GB"/>
+              </w:rPr>
+            </w:pPr>
+            <w:r>
+              <w:rPr>
+                <w:rFonts w:ascii="Segoe UI" w:hAnsi="Segoe UI" w:cs="Segoe UI"/>
+                <w:noProof/>
+                <w:color w:val="1E1E1E"/>
+                <w:sz w:val="18"/>
                 <w:lang w:val="en-GB"/>
               </w:rPr>
               <w:t>Add Elision</w:t>
@@ -8070,6 +8089,7 @@
                 <w:rFonts w:ascii="Segoe UI" w:hAnsi="Segoe UI" w:cs="Segoe UI"/>
                 <w:noProof/>
                 <w:color w:val="1E1E1E"/>
+                <w:sz w:val="20"/>
                 <w:lang w:val="en-GB"/>
               </w:rPr>
             </w:pPr>
@@ -8079,7 +8099,6 @@
                 <w:rFonts w:ascii="Consolas" w:eastAsiaTheme="minorHAnsi" w:hAnsi="Consolas"/>
                 <w:noProof/>
                 <w:color w:val="A31515"/>
-                <w:sz w:val="22"/>
                 <w:szCs w:val="22"/>
                 <w:lang w:val="en-GB"/>
               </w:rPr>
@@ -8100,16 +8119,16 @@
                 <w:rFonts w:ascii="Segoe UI" w:hAnsi="Segoe UI" w:cs="Segoe UI"/>
                 <w:noProof/>
                 <w:color w:val="1E1E1E"/>
-                <w:sz w:val="20"/>
-                <w:lang w:val="en-GB"/>
-              </w:rPr>
-            </w:pPr>
-            <w:r>
-              <w:rPr>
-                <w:rFonts w:ascii="Segoe UI" w:hAnsi="Segoe UI" w:cs="Segoe UI"/>
-                <w:noProof/>
-                <w:color w:val="1E1E1E"/>
-                <w:sz w:val="20"/>
+                <w:sz w:val="18"/>
+                <w:lang w:val="en-GB"/>
+              </w:rPr>
+            </w:pPr>
+            <w:r>
+              <w:rPr>
+                <w:rFonts w:ascii="Segoe UI" w:hAnsi="Segoe UI" w:cs="Segoe UI"/>
+                <w:noProof/>
+                <w:color w:val="1E1E1E"/>
+                <w:sz w:val="18"/>
                 <w:lang w:val="en-GB"/>
               </w:rPr>
               <w:t>Hyphen in Word</w:t>
@@ -8127,6 +8146,7 @@
                 <w:rFonts w:ascii="Segoe UI" w:hAnsi="Segoe UI" w:cs="Segoe UI"/>
                 <w:noProof/>
                 <w:color w:val="1E1E1E"/>
+                <w:sz w:val="20"/>
                 <w:lang w:val="en-GB"/>
               </w:rPr>
             </w:pPr>
@@ -8136,7 +8156,6 @@
                 <w:rFonts w:ascii="Consolas" w:eastAsiaTheme="minorHAnsi" w:hAnsi="Consolas"/>
                 <w:noProof/>
                 <w:color w:val="A31515"/>
-                <w:sz w:val="22"/>
                 <w:szCs w:val="22"/>
                 <w:lang w:val="en-GB"/>
               </w:rPr>
@@ -8148,6 +8167,7 @@
                 <w:rFonts w:ascii="Segoe UI" w:hAnsi="Segoe UI" w:cs="Segoe UI"/>
                 <w:noProof/>
                 <w:color w:val="1E1E1E"/>
+                <w:sz w:val="20"/>
                 <w:lang w:val="en-GB"/>
               </w:rPr>
               <w:t> </w:t>
@@ -8157,6 +8177,7 @@
                 <w:rFonts w:ascii="Segoe UI" w:hAnsi="Segoe UI" w:cs="Segoe UI"/>
                 <w:noProof/>
                 <w:color w:val="1E1E1E"/>
+                <w:sz w:val="20"/>
                 <w:lang w:val="en-GB"/>
               </w:rPr>
               <w:t>+</w:t>
@@ -8167,6 +8188,7 @@
                 <w:rFonts w:ascii="Segoe UI" w:hAnsi="Segoe UI" w:cs="Segoe UI"/>
                 <w:noProof/>
                 <w:color w:val="1E1E1E"/>
+                <w:sz w:val="20"/>
                 <w:lang w:val="en-GB"/>
               </w:rPr>
               <w:t> </w:t>
@@ -8177,7 +8199,6 @@
                 <w:rFonts w:ascii="Consolas" w:eastAsiaTheme="minorHAnsi" w:hAnsi="Consolas"/>
                 <w:noProof/>
                 <w:color w:val="A31515"/>
-                <w:sz w:val="22"/>
                 <w:szCs w:val="22"/>
                 <w:lang w:val="en-GB"/>
               </w:rPr>
@@ -8189,23 +8210,13 @@
     </w:tbl>
     <w:p>
       <w:pPr>
-        <w:pStyle w:val="KeinLeerraum"/>
-        <w:rPr>
-          <w:noProof/>
-          <w:lang w:val="en-GB"/>
-        </w:rPr>
-      </w:pPr>
-    </w:p>
-    <w:p>
-      <w:pPr>
-        <w:pStyle w:val="berschrift4"/>
+        <w:pStyle w:val="Heading4"/>
         <w:spacing w:before="240" w:after="144"/>
         <w:rPr>
           <w:rFonts w:ascii="Segoe UI" w:hAnsi="Segoe UI" w:cs="Segoe UI"/>
           <w:i w:val="0"/>
           <w:noProof/>
           <w:color w:val="444444"/>
-          <w:sz w:val="24"/>
           <w:szCs w:val="24"/>
           <w:lang w:val="en-GB"/>
         </w:rPr>
@@ -8217,7 +8228,6 @@
           <w:i w:val="0"/>
           <w:noProof/>
           <w:color w:val="auto"/>
-          <w:sz w:val="24"/>
           <w:szCs w:val="24"/>
           <w:lang w:val="en-GB"/>
         </w:rPr>
@@ -8229,7 +8239,6 @@
           <w:i w:val="0"/>
           <w:noProof/>
           <w:color w:val="auto"/>
-          <w:sz w:val="24"/>
           <w:szCs w:val="24"/>
           <w:lang w:val="en-GB"/>
         </w:rPr>
@@ -8241,7 +8250,6 @@
           <w:i w:val="0"/>
           <w:noProof/>
           <w:color w:val="444444"/>
-          <w:sz w:val="24"/>
           <w:szCs w:val="24"/>
           <w:lang w:val="en-GB"/>
         </w:rPr>
@@ -8254,7 +8262,6 @@
           <w:i w:val="0"/>
           <w:noProof/>
           <w:color w:val="444444"/>
-          <w:sz w:val="24"/>
           <w:szCs w:val="24"/>
           <w:lang w:val="en-GB"/>
         </w:rPr>
@@ -8267,7 +8274,7 @@
           <w:i w:val="0"/>
           <w:noProof/>
           <w:color w:val="A31515"/>
-          <w:sz w:val="24"/>
+          <w:sz w:val="22"/>
           <w:szCs w:val="24"/>
           <w:lang w:val="en-GB"/>
         </w:rPr>
@@ -8280,7 +8287,6 @@
           <w:i w:val="0"/>
           <w:noProof/>
           <w:color w:val="444444"/>
-          <w:sz w:val="24"/>
           <w:szCs w:val="24"/>
           <w:lang w:val="en-GB"/>
         </w:rPr>
@@ -8292,7 +8298,6 @@
           <w:i w:val="0"/>
           <w:noProof/>
           <w:color w:val="444444"/>
-          <w:sz w:val="24"/>
           <w:szCs w:val="24"/>
           <w:lang w:val="en-GB"/>
         </w:rPr>
@@ -8305,7 +8310,6 @@
           <w:i w:val="0"/>
           <w:noProof/>
           <w:color w:val="444444"/>
-          <w:sz w:val="24"/>
           <w:szCs w:val="24"/>
           <w:lang w:val="en-GB"/>
         </w:rPr>
@@ -8318,7 +8322,7 @@
           <w:i w:val="0"/>
           <w:noProof/>
           <w:color w:val="A31515"/>
-          <w:sz w:val="24"/>
+          <w:sz w:val="22"/>
           <w:szCs w:val="24"/>
           <w:lang w:val="en-GB"/>
         </w:rPr>
@@ -8331,7 +8335,6 @@
           <w:i w:val="0"/>
           <w:noProof/>
           <w:color w:val="444444"/>
-          <w:sz w:val="24"/>
           <w:szCs w:val="24"/>
           <w:lang w:val="en-GB"/>
         </w:rPr>
@@ -8343,7 +8346,6 @@
           <w:i w:val="0"/>
           <w:noProof/>
           <w:color w:val="444444"/>
-          <w:sz w:val="24"/>
           <w:szCs w:val="24"/>
           <w:lang w:val="en-GB"/>
         </w:rPr>
@@ -8352,13 +8354,13 @@
     </w:p>
     <w:tbl>
       <w:tblPr>
-        <w:tblStyle w:val="EinfacheTabelle2"/>
+        <w:tblStyle w:val="PlainTable2"/>
         <w:tblW w:w="0" w:type="auto"/>
         <w:tblLook w:val="0400" w:firstRow="0" w:lastRow="0" w:firstColumn="0" w:lastColumn="0" w:noHBand="0" w:noVBand="1"/>
       </w:tblPr>
       <w:tblGrid>
-        <w:gridCol w:w="3119"/>
-        <w:gridCol w:w="1104"/>
+        <w:gridCol w:w="2829"/>
+        <w:gridCol w:w="1024"/>
       </w:tblGrid>
       <w:tr>
         <w:trPr>
@@ -8377,6 +8379,7 @@
                 <w:bCs/>
                 <w:noProof/>
                 <w:color w:val="1E1E1E"/>
+                <w:sz w:val="20"/>
                 <w:lang w:val="en-GB"/>
               </w:rPr>
             </w:pPr>
@@ -8387,6 +8390,7 @@
                 <w:bCs/>
                 <w:noProof/>
                 <w:color w:val="1E1E1E"/>
+                <w:sz w:val="20"/>
                 <w:lang w:val="en-GB"/>
               </w:rPr>
               <w:t>Action</w:t>
@@ -8406,6 +8410,7 @@
                 <w:bCs/>
                 <w:noProof/>
                 <w:color w:val="1E1E1E"/>
+                <w:sz w:val="20"/>
                 <w:lang w:val="en-GB"/>
               </w:rPr>
             </w:pPr>
@@ -8416,6 +8421,7 @@
                 <w:bCs/>
                 <w:noProof/>
                 <w:color w:val="1E1E1E"/>
+                <w:sz w:val="20"/>
                 <w:lang w:val="en-GB"/>
               </w:rPr>
               <w:t>Shortcut</w:t>
@@ -8435,16 +8441,16 @@
                 <w:rFonts w:ascii="Segoe UI" w:hAnsi="Segoe UI" w:cs="Segoe UI"/>
                 <w:noProof/>
                 <w:color w:val="1E1E1E"/>
-                <w:sz w:val="20"/>
-                <w:lang w:val="en-GB"/>
-              </w:rPr>
-            </w:pPr>
-            <w:r>
-              <w:rPr>
-                <w:rFonts w:ascii="Segoe UI" w:hAnsi="Segoe UI" w:cs="Segoe UI"/>
-                <w:noProof/>
-                <w:color w:val="1E1E1E"/>
-                <w:sz w:val="20"/>
+                <w:sz w:val="18"/>
+                <w:lang w:val="en-GB"/>
+              </w:rPr>
+            </w:pPr>
+            <w:r>
+              <w:rPr>
+                <w:rFonts w:ascii="Segoe UI" w:hAnsi="Segoe UI" w:cs="Segoe UI"/>
+                <w:noProof/>
+                <w:color w:val="1E1E1E"/>
+                <w:sz w:val="18"/>
                 <w:lang w:val="en-GB"/>
               </w:rPr>
               <w:t>Mordent</w:t>
@@ -8462,16 +8468,16 @@
                 <w:rFonts w:ascii="Segoe UI" w:hAnsi="Segoe UI" w:cs="Segoe UI"/>
                 <w:noProof/>
                 <w:color w:val="1E1E1E"/>
-                <w:sz w:val="20"/>
-                <w:lang w:val="en-GB"/>
-              </w:rPr>
-            </w:pPr>
-            <w:r>
-              <w:rPr>
-                <w:rFonts w:ascii="Segoe UI" w:hAnsi="Segoe UI" w:cs="Segoe UI"/>
-                <w:noProof/>
-                <w:color w:val="1E1E1E"/>
-                <w:sz w:val="20"/>
+                <w:sz w:val="18"/>
+                <w:lang w:val="en-GB"/>
+              </w:rPr>
+            </w:pPr>
+            <w:r>
+              <w:rPr>
+                <w:rFonts w:ascii="Segoe UI" w:hAnsi="Segoe UI" w:cs="Segoe UI"/>
+                <w:noProof/>
+                <w:color w:val="1E1E1E"/>
+                <w:sz w:val="18"/>
                 <w:lang w:val="en-GB"/>
               </w:rPr>
               <w:t>mor</w:t>
@@ -8494,16 +8500,16 @@
                 <w:rFonts w:ascii="Segoe UI" w:hAnsi="Segoe UI" w:cs="Segoe UI"/>
                 <w:noProof/>
                 <w:color w:val="1E1E1E"/>
-                <w:sz w:val="20"/>
-                <w:lang w:val="en-GB"/>
-              </w:rPr>
-            </w:pPr>
-            <w:r>
-              <w:rPr>
-                <w:rFonts w:ascii="Segoe UI" w:hAnsi="Segoe UI" w:cs="Segoe UI"/>
-                <w:noProof/>
-                <w:color w:val="1E1E1E"/>
-                <w:sz w:val="20"/>
+                <w:sz w:val="18"/>
+                <w:lang w:val="en-GB"/>
+              </w:rPr>
+            </w:pPr>
+            <w:r>
+              <w:rPr>
+                <w:rFonts w:ascii="Segoe UI" w:hAnsi="Segoe UI" w:cs="Segoe UI"/>
+                <w:noProof/>
+                <w:color w:val="1E1E1E"/>
+                <w:sz w:val="18"/>
                 <w:lang w:val="en-GB"/>
               </w:rPr>
               <w:t>Inverted Mordent</w:t>
@@ -8521,16 +8527,16 @@
                 <w:rFonts w:ascii="Segoe UI" w:hAnsi="Segoe UI" w:cs="Segoe UI"/>
                 <w:noProof/>
                 <w:color w:val="1E1E1E"/>
-                <w:sz w:val="20"/>
-                <w:lang w:val="en-GB"/>
-              </w:rPr>
-            </w:pPr>
-            <w:r>
-              <w:rPr>
-                <w:rFonts w:ascii="Segoe UI" w:hAnsi="Segoe UI" w:cs="Segoe UI"/>
-                <w:noProof/>
-                <w:color w:val="1E1E1E"/>
-                <w:sz w:val="20"/>
+                <w:sz w:val="18"/>
+                <w:lang w:val="en-GB"/>
+              </w:rPr>
+            </w:pPr>
+            <w:r>
+              <w:rPr>
+                <w:rFonts w:ascii="Segoe UI" w:hAnsi="Segoe UI" w:cs="Segoe UI"/>
+                <w:noProof/>
+                <w:color w:val="1E1E1E"/>
+                <w:sz w:val="18"/>
                 <w:lang w:val="en-GB"/>
               </w:rPr>
               <w:t>invmor</w:t>
@@ -8550,16 +8556,16 @@
                 <w:rFonts w:ascii="Segoe UI" w:hAnsi="Segoe UI" w:cs="Segoe UI"/>
                 <w:noProof/>
                 <w:color w:val="1E1E1E"/>
-                <w:sz w:val="20"/>
-                <w:lang w:val="en-GB"/>
-              </w:rPr>
-            </w:pPr>
-            <w:r>
-              <w:rPr>
-                <w:rFonts w:ascii="Segoe UI" w:hAnsi="Segoe UI" w:cs="Segoe UI"/>
-                <w:noProof/>
-                <w:color w:val="1E1E1E"/>
-                <w:sz w:val="20"/>
+                <w:sz w:val="18"/>
+                <w:lang w:val="en-GB"/>
+              </w:rPr>
+            </w:pPr>
+            <w:r>
+              <w:rPr>
+                <w:rFonts w:ascii="Segoe UI" w:hAnsi="Segoe UI" w:cs="Segoe UI"/>
+                <w:noProof/>
+                <w:color w:val="1E1E1E"/>
+                <w:sz w:val="18"/>
                 <w:lang w:val="en-GB"/>
               </w:rPr>
               <w:t>Turn</w:t>
@@ -8577,16 +8583,16 @@
                 <w:rFonts w:ascii="Segoe UI" w:hAnsi="Segoe UI" w:cs="Segoe UI"/>
                 <w:noProof/>
                 <w:color w:val="1E1E1E"/>
-                <w:sz w:val="20"/>
-                <w:lang w:val="en-GB"/>
-              </w:rPr>
-            </w:pPr>
-            <w:r>
-              <w:rPr>
-                <w:rFonts w:ascii="Segoe UI" w:hAnsi="Segoe UI" w:cs="Segoe UI"/>
-                <w:noProof/>
-                <w:color w:val="1E1E1E"/>
-                <w:sz w:val="20"/>
+                <w:sz w:val="18"/>
+                <w:lang w:val="en-GB"/>
+              </w:rPr>
+            </w:pPr>
+            <w:r>
+              <w:rPr>
+                <w:rFonts w:ascii="Segoe UI" w:hAnsi="Segoe UI" w:cs="Segoe UI"/>
+                <w:noProof/>
+                <w:color w:val="1E1E1E"/>
+                <w:sz w:val="18"/>
                 <w:lang w:val="en-GB"/>
               </w:rPr>
               <w:t>turn</w:t>
@@ -8609,16 +8615,16 @@
                 <w:rFonts w:ascii="Segoe UI" w:hAnsi="Segoe UI" w:cs="Segoe UI"/>
                 <w:noProof/>
                 <w:color w:val="1E1E1E"/>
-                <w:sz w:val="20"/>
-                <w:lang w:val="en-GB"/>
-              </w:rPr>
-            </w:pPr>
-            <w:r>
-              <w:rPr>
-                <w:rFonts w:ascii="Segoe UI" w:hAnsi="Segoe UI" w:cs="Segoe UI"/>
-                <w:noProof/>
-                <w:color w:val="1E1E1E"/>
-                <w:sz w:val="20"/>
+                <w:sz w:val="18"/>
+                <w:lang w:val="en-GB"/>
+              </w:rPr>
+            </w:pPr>
+            <w:r>
+              <w:rPr>
+                <w:rFonts w:ascii="Segoe UI" w:hAnsi="Segoe UI" w:cs="Segoe UI"/>
+                <w:noProof/>
+                <w:color w:val="1E1E1E"/>
+                <w:sz w:val="18"/>
                 <w:lang w:val="en-GB"/>
               </w:rPr>
               <w:t>Inverted Turn</w:t>
@@ -8636,16 +8642,16 @@
                 <w:rFonts w:ascii="Segoe UI" w:hAnsi="Segoe UI" w:cs="Segoe UI"/>
                 <w:noProof/>
                 <w:color w:val="1E1E1E"/>
-                <w:sz w:val="20"/>
-                <w:lang w:val="en-GB"/>
-              </w:rPr>
-            </w:pPr>
-            <w:r>
-              <w:rPr>
-                <w:rFonts w:ascii="Segoe UI" w:hAnsi="Segoe UI" w:cs="Segoe UI"/>
-                <w:noProof/>
-                <w:color w:val="1E1E1E"/>
-                <w:sz w:val="20"/>
+                <w:sz w:val="18"/>
+                <w:lang w:val="en-GB"/>
+              </w:rPr>
+            </w:pPr>
+            <w:r>
+              <w:rPr>
+                <w:rFonts w:ascii="Segoe UI" w:hAnsi="Segoe UI" w:cs="Segoe UI"/>
+                <w:noProof/>
+                <w:color w:val="1E1E1E"/>
+                <w:sz w:val="18"/>
                 <w:lang w:val="en-GB"/>
               </w:rPr>
               <w:t>invturn</w:t>
@@ -8665,16 +8671,16 @@
                 <w:rFonts w:ascii="Segoe UI" w:hAnsi="Segoe UI" w:cs="Segoe UI"/>
                 <w:noProof/>
                 <w:color w:val="1E1E1E"/>
-                <w:sz w:val="20"/>
-                <w:lang w:val="en-GB"/>
-              </w:rPr>
-            </w:pPr>
-            <w:r>
-              <w:rPr>
-                <w:rFonts w:ascii="Segoe UI" w:hAnsi="Segoe UI" w:cs="Segoe UI"/>
-                <w:noProof/>
-                <w:color w:val="1E1E1E"/>
-                <w:sz w:val="20"/>
+                <w:sz w:val="18"/>
+                <w:lang w:val="en-GB"/>
+              </w:rPr>
+            </w:pPr>
+            <w:r>
+              <w:rPr>
+                <w:rFonts w:ascii="Segoe UI" w:hAnsi="Segoe UI" w:cs="Segoe UI"/>
+                <w:noProof/>
+                <w:color w:val="1E1E1E"/>
+                <w:sz w:val="18"/>
                 <w:lang w:val="en-GB"/>
               </w:rPr>
               <w:t>Trill</w:t>
@@ -8692,16 +8698,16 @@
                 <w:rFonts w:ascii="Segoe UI" w:hAnsi="Segoe UI" w:cs="Segoe UI"/>
                 <w:noProof/>
                 <w:color w:val="1E1E1E"/>
-                <w:sz w:val="20"/>
-                <w:lang w:val="en-GB"/>
-              </w:rPr>
-            </w:pPr>
-            <w:r>
-              <w:rPr>
-                <w:rFonts w:ascii="Segoe UI" w:hAnsi="Segoe UI" w:cs="Segoe UI"/>
-                <w:noProof/>
-                <w:color w:val="1E1E1E"/>
-                <w:sz w:val="20"/>
+                <w:sz w:val="18"/>
+                <w:lang w:val="en-GB"/>
+              </w:rPr>
+            </w:pPr>
+            <w:r>
+              <w:rPr>
+                <w:rFonts w:ascii="Segoe UI" w:hAnsi="Segoe UI" w:cs="Segoe UI"/>
+                <w:noProof/>
+                <w:color w:val="1E1E1E"/>
+                <w:sz w:val="18"/>
                 <w:lang w:val="en-GB"/>
               </w:rPr>
               <w:t>tr</w:t>
@@ -8724,16 +8730,16 @@
                 <w:rFonts w:ascii="Segoe UI" w:hAnsi="Segoe UI" w:cs="Segoe UI"/>
                 <w:noProof/>
                 <w:color w:val="1E1E1E"/>
-                <w:sz w:val="20"/>
-                <w:lang w:val="en-GB"/>
-              </w:rPr>
-            </w:pPr>
-            <w:r>
-              <w:rPr>
-                <w:rFonts w:ascii="Segoe UI" w:hAnsi="Segoe UI" w:cs="Segoe UI"/>
-                <w:noProof/>
-                <w:color w:val="1E1E1E"/>
-                <w:sz w:val="20"/>
+                <w:sz w:val="18"/>
+                <w:lang w:val="en-GB"/>
+              </w:rPr>
+            </w:pPr>
+            <w:r>
+              <w:rPr>
+                <w:rFonts w:ascii="Segoe UI" w:hAnsi="Segoe UI" w:cs="Segoe UI"/>
+                <w:noProof/>
+                <w:color w:val="1E1E1E"/>
+                <w:sz w:val="18"/>
                 <w:lang w:val="en-GB"/>
               </w:rPr>
               <w:t>Glissando to Next Note (straight)</w:t>
@@ -8751,16 +8757,16 @@
                 <w:rFonts w:ascii="Segoe UI" w:hAnsi="Segoe UI" w:cs="Segoe UI"/>
                 <w:noProof/>
                 <w:color w:val="1E1E1E"/>
-                <w:sz w:val="20"/>
-                <w:lang w:val="en-GB"/>
-              </w:rPr>
-            </w:pPr>
-            <w:r>
-              <w:rPr>
-                <w:rFonts w:ascii="Segoe UI" w:hAnsi="Segoe UI" w:cs="Segoe UI"/>
-                <w:noProof/>
-                <w:color w:val="1E1E1E"/>
-                <w:sz w:val="20"/>
+                <w:sz w:val="18"/>
+                <w:lang w:val="en-GB"/>
+              </w:rPr>
+            </w:pPr>
+            <w:r>
+              <w:rPr>
+                <w:rFonts w:ascii="Segoe UI" w:hAnsi="Segoe UI" w:cs="Segoe UI"/>
+                <w:noProof/>
+                <w:color w:val="1E1E1E"/>
+                <w:sz w:val="18"/>
                 <w:lang w:val="en-GB"/>
               </w:rPr>
               <w:t>gliss</w:t>
@@ -8780,16 +8786,16 @@
                 <w:rFonts w:ascii="Segoe UI" w:hAnsi="Segoe UI" w:cs="Segoe UI"/>
                 <w:noProof/>
                 <w:color w:val="1E1E1E"/>
-                <w:sz w:val="20"/>
-                <w:lang w:val="en-GB"/>
-              </w:rPr>
-            </w:pPr>
-            <w:r>
-              <w:rPr>
-                <w:rFonts w:ascii="Segoe UI" w:hAnsi="Segoe UI" w:cs="Segoe UI"/>
-                <w:noProof/>
-                <w:color w:val="1E1E1E"/>
-                <w:sz w:val="20"/>
+                <w:sz w:val="18"/>
+                <w:lang w:val="en-GB"/>
+              </w:rPr>
+            </w:pPr>
+            <w:r>
+              <w:rPr>
+                <w:rFonts w:ascii="Segoe UI" w:hAnsi="Segoe UI" w:cs="Segoe UI"/>
+                <w:noProof/>
+                <w:color w:val="1E1E1E"/>
+                <w:sz w:val="18"/>
                 <w:lang w:val="en-GB"/>
               </w:rPr>
               <w:t>Glissando to Next Note (wavy)</w:t>
@@ -8807,16 +8813,16 @@
                 <w:rFonts w:ascii="Segoe UI" w:hAnsi="Segoe UI" w:cs="Segoe UI"/>
                 <w:noProof/>
                 <w:color w:val="1E1E1E"/>
-                <w:sz w:val="20"/>
-                <w:lang w:val="en-GB"/>
-              </w:rPr>
-            </w:pPr>
-            <w:r>
-              <w:rPr>
-                <w:rFonts w:ascii="Segoe UI" w:hAnsi="Segoe UI" w:cs="Segoe UI"/>
-                <w:noProof/>
-                <w:color w:val="1E1E1E"/>
-                <w:sz w:val="20"/>
+                <w:sz w:val="18"/>
+                <w:lang w:val="en-GB"/>
+              </w:rPr>
+            </w:pPr>
+            <w:r>
+              <w:rPr>
+                <w:rFonts w:ascii="Segoe UI" w:hAnsi="Segoe UI" w:cs="Segoe UI"/>
+                <w:noProof/>
+                <w:color w:val="1E1E1E"/>
+                <w:sz w:val="18"/>
                 <w:lang w:val="en-GB"/>
               </w:rPr>
               <w:t>glisswav</w:t>
@@ -8839,16 +8845,16 @@
                 <w:rFonts w:ascii="Segoe UI" w:hAnsi="Segoe UI" w:cs="Segoe UI"/>
                 <w:noProof/>
                 <w:color w:val="1E1E1E"/>
-                <w:sz w:val="20"/>
-                <w:lang w:val="en-GB"/>
-              </w:rPr>
-            </w:pPr>
-            <w:r>
-              <w:rPr>
-                <w:rFonts w:ascii="Segoe UI" w:hAnsi="Segoe UI" w:cs="Segoe UI"/>
-                <w:noProof/>
-                <w:color w:val="1E1E1E"/>
-                <w:sz w:val="20"/>
+                <w:sz w:val="18"/>
+                <w:lang w:val="en-GB"/>
+              </w:rPr>
+            </w:pPr>
+            <w:r>
+              <w:rPr>
+                <w:rFonts w:ascii="Segoe UI" w:hAnsi="Segoe UI" w:cs="Segoe UI"/>
+                <w:noProof/>
+                <w:color w:val="1E1E1E"/>
+                <w:sz w:val="18"/>
                 <w:lang w:val="en-GB"/>
               </w:rPr>
               <w:t>Arpeggio (up)</w:t>
@@ -8866,16 +8872,16 @@
                 <w:rFonts w:ascii="Segoe UI" w:hAnsi="Segoe UI" w:cs="Segoe UI"/>
                 <w:noProof/>
                 <w:color w:val="1E1E1E"/>
-                <w:sz w:val="20"/>
-                <w:lang w:val="en-GB"/>
-              </w:rPr>
-            </w:pPr>
-            <w:r>
-              <w:rPr>
-                <w:rFonts w:ascii="Segoe UI" w:hAnsi="Segoe UI" w:cs="Segoe UI"/>
-                <w:noProof/>
-                <w:color w:val="1E1E1E"/>
-                <w:sz w:val="20"/>
+                <w:sz w:val="18"/>
+                <w:lang w:val="en-GB"/>
+              </w:rPr>
+            </w:pPr>
+            <w:r>
+              <w:rPr>
+                <w:rFonts w:ascii="Segoe UI" w:hAnsi="Segoe UI" w:cs="Segoe UI"/>
+                <w:noProof/>
+                <w:color w:val="1E1E1E"/>
+                <w:sz w:val="18"/>
                 <w:lang w:val="en-GB"/>
               </w:rPr>
               <w:t>arp</w:t>
@@ -8895,16 +8901,16 @@
                 <w:rFonts w:ascii="Segoe UI" w:hAnsi="Segoe UI" w:cs="Segoe UI"/>
                 <w:noProof/>
                 <w:color w:val="1E1E1E"/>
-                <w:sz w:val="20"/>
-                <w:lang w:val="en-GB"/>
-              </w:rPr>
-            </w:pPr>
-            <w:r>
-              <w:rPr>
-                <w:rFonts w:ascii="Segoe UI" w:hAnsi="Segoe UI" w:cs="Segoe UI"/>
-                <w:noProof/>
-                <w:color w:val="1E1E1E"/>
-                <w:sz w:val="20"/>
+                <w:sz w:val="18"/>
+                <w:lang w:val="en-GB"/>
+              </w:rPr>
+            </w:pPr>
+            <w:r>
+              <w:rPr>
+                <w:rFonts w:ascii="Segoe UI" w:hAnsi="Segoe UI" w:cs="Segoe UI"/>
+                <w:noProof/>
+                <w:color w:val="1E1E1E"/>
+                <w:sz w:val="18"/>
                 <w:lang w:val="en-GB"/>
               </w:rPr>
               <w:t>Arpeggio (down)</w:t>
@@ -8922,16 +8928,16 @@
                 <w:rFonts w:ascii="Segoe UI" w:hAnsi="Segoe UI" w:cs="Segoe UI"/>
                 <w:noProof/>
                 <w:color w:val="1E1E1E"/>
-                <w:sz w:val="20"/>
-                <w:lang w:val="en-GB"/>
-              </w:rPr>
-            </w:pPr>
-            <w:r>
-              <w:rPr>
-                <w:rFonts w:ascii="Segoe UI" w:hAnsi="Segoe UI" w:cs="Segoe UI"/>
-                <w:noProof/>
-                <w:color w:val="1E1E1E"/>
-                <w:sz w:val="20"/>
+                <w:sz w:val="18"/>
+                <w:lang w:val="en-GB"/>
+              </w:rPr>
+            </w:pPr>
+            <w:r>
+              <w:rPr>
+                <w:rFonts w:ascii="Segoe UI" w:hAnsi="Segoe UI" w:cs="Segoe UI"/>
+                <w:noProof/>
+                <w:color w:val="1E1E1E"/>
+                <w:sz w:val="18"/>
                 <w:lang w:val="en-GB"/>
               </w:rPr>
               <w:t>arpdown</w:t>
@@ -8954,16 +8960,16 @@
                 <w:rFonts w:ascii="Segoe UI" w:hAnsi="Segoe UI" w:cs="Segoe UI"/>
                 <w:noProof/>
                 <w:color w:val="1E1E1E"/>
-                <w:sz w:val="20"/>
-                <w:lang w:val="en-GB"/>
-              </w:rPr>
-            </w:pPr>
-            <w:r>
-              <w:rPr>
-                <w:rFonts w:ascii="Segoe UI" w:hAnsi="Segoe UI" w:cs="Segoe UI"/>
-                <w:noProof/>
-                <w:color w:val="1E1E1E"/>
-                <w:sz w:val="20"/>
+                <w:sz w:val="18"/>
+                <w:lang w:val="en-GB"/>
+              </w:rPr>
+            </w:pPr>
+            <w:r>
+              <w:rPr>
+                <w:rFonts w:ascii="Segoe UI" w:hAnsi="Segoe UI" w:cs="Segoe UI"/>
+                <w:noProof/>
+                <w:color w:val="1E1E1E"/>
+                <w:sz w:val="18"/>
                 <w:lang w:val="en-GB"/>
               </w:rPr>
               <w:t>Bracket</w:t>
@@ -8981,16 +8987,16 @@
                 <w:rFonts w:ascii="Segoe UI" w:hAnsi="Segoe UI" w:cs="Segoe UI"/>
                 <w:noProof/>
                 <w:color w:val="1E1E1E"/>
-                <w:sz w:val="20"/>
-                <w:lang w:val="en-GB"/>
-              </w:rPr>
-            </w:pPr>
-            <w:r>
-              <w:rPr>
-                <w:rFonts w:ascii="Segoe UI" w:hAnsi="Segoe UI" w:cs="Segoe UI"/>
-                <w:noProof/>
-                <w:color w:val="1E1E1E"/>
-                <w:sz w:val="20"/>
+                <w:sz w:val="18"/>
+                <w:lang w:val="en-GB"/>
+              </w:rPr>
+            </w:pPr>
+            <w:r>
+              <w:rPr>
+                <w:rFonts w:ascii="Segoe UI" w:hAnsi="Segoe UI" w:cs="Segoe UI"/>
+                <w:noProof/>
+                <w:color w:val="1E1E1E"/>
+                <w:sz w:val="18"/>
                 <w:lang w:val="en-GB"/>
               </w:rPr>
               <w:t>bracket</w:t>
@@ -9001,25 +9007,515 @@
     </w:tbl>
     <w:p>
       <w:pPr>
-        <w:pStyle w:val="KeinLeerraum"/>
+        <w:pStyle w:val="Heading4"/>
+        <w:spacing w:before="240" w:after="144"/>
         <w:rPr>
+          <w:rFonts w:ascii="Segoe UI" w:hAnsi="Segoe UI" w:cs="Segoe UI"/>
+          <w:i w:val="0"/>
           <w:noProof/>
+          <w:color w:val="444444"/>
+          <w:szCs w:val="24"/>
           <w:lang w:val="en-GB"/>
         </w:rPr>
       </w:pPr>
+      <w:r>
+        <w:rPr>
+          <w:rFonts w:ascii="Segoe UI" w:hAnsi="Segoe UI" w:cs="Segoe UI"/>
+          <w:b/>
+          <w:i w:val="0"/>
+          <w:noProof/>
+          <w:color w:val="auto"/>
+          <w:szCs w:val="24"/>
+          <w:lang w:val="en-GB"/>
+        </w:rPr>
+        <w:t>Tempo</w:t>
+      </w:r>
+      <w:r>
+        <w:rPr>
+          <w:rFonts w:ascii="Segoe UI" w:hAnsi="Segoe UI" w:cs="Segoe UI"/>
+          <w:i w:val="0"/>
+          <w:noProof/>
+          <w:color w:val="auto"/>
+          <w:szCs w:val="24"/>
+          <w:lang w:val="en-GB"/>
+        </w:rPr>
+        <w:t xml:space="preserve"> </w:t>
+      </w:r>
+      <w:r>
+        <w:rPr>
+          <w:rFonts w:ascii="Segoe UI" w:hAnsi="Segoe UI" w:cs="Segoe UI"/>
+          <w:i w:val="0"/>
+          <w:noProof/>
+          <w:color w:val="444444"/>
+          <w:szCs w:val="24"/>
+          <w:lang w:val="en-GB"/>
+        </w:rPr>
+        <w:t>(</w:t>
+      </w:r>
+      <w:r>
+        <w:rPr>
+          <w:rStyle w:val="apple-converted-space"/>
+          <w:rFonts w:ascii="Segoe UI" w:hAnsi="Segoe UI" w:cs="Segoe UI"/>
+          <w:i w:val="0"/>
+          <w:noProof/>
+          <w:color w:val="444444"/>
+          <w:szCs w:val="24"/>
+          <w:lang w:val="en-GB"/>
+        </w:rPr>
+        <w:t> </w:t>
+      </w:r>
+      <w:r>
+        <w:rPr>
+          <w:rStyle w:val="HTMLCode"/>
+          <w:rFonts w:ascii="Cambria Math" w:eastAsiaTheme="majorEastAsia" w:hAnsi="Cambria Math" w:cs="Cambria Math"/>
+          <w:i w:val="0"/>
+          <w:noProof/>
+          <w:color w:val="A31515"/>
+          <w:sz w:val="22"/>
+          <w:szCs w:val="24"/>
+          <w:lang w:val="en-GB"/>
+        </w:rPr>
+        <w:t>⇧</w:t>
+      </w:r>
+      <w:r>
+        <w:rPr>
+          <w:rStyle w:val="apple-converted-space"/>
+          <w:rFonts w:ascii="Segoe UI" w:hAnsi="Segoe UI" w:cs="Segoe UI"/>
+          <w:i w:val="0"/>
+          <w:noProof/>
+          <w:color w:val="444444"/>
+          <w:szCs w:val="24"/>
+          <w:lang w:val="en-GB"/>
+        </w:rPr>
+        <w:t> </w:t>
+      </w:r>
+      <w:r>
+        <w:rPr>
+          <w:rFonts w:ascii="Segoe UI" w:hAnsi="Segoe UI" w:cs="Segoe UI"/>
+          <w:i w:val="0"/>
+          <w:noProof/>
+          <w:color w:val="444444"/>
+          <w:szCs w:val="24"/>
+          <w:lang w:val="en-GB"/>
+        </w:rPr>
+        <w:t>+</w:t>
+      </w:r>
+      <w:r>
+        <w:rPr>
+          <w:rStyle w:val="apple-converted-space"/>
+          <w:rFonts w:ascii="Segoe UI" w:hAnsi="Segoe UI" w:cs="Segoe UI"/>
+          <w:i w:val="0"/>
+          <w:noProof/>
+          <w:color w:val="444444"/>
+          <w:szCs w:val="24"/>
+          <w:lang w:val="en-GB"/>
+        </w:rPr>
+        <w:t> </w:t>
+      </w:r>
+      <w:r>
+        <w:rPr>
+          <w:rStyle w:val="HTMLCode"/>
+          <w:rFonts w:ascii="Consolas" w:eastAsiaTheme="majorEastAsia" w:hAnsi="Consolas"/>
+          <w:i w:val="0"/>
+          <w:noProof/>
+          <w:color w:val="A31515"/>
+          <w:sz w:val="22"/>
+          <w:szCs w:val="24"/>
+          <w:lang w:val="en-GB"/>
+        </w:rPr>
+        <w:t>t</w:t>
+      </w:r>
+      <w:r>
+        <w:rPr>
+          <w:rStyle w:val="apple-converted-space"/>
+          <w:rFonts w:ascii="Segoe UI" w:hAnsi="Segoe UI" w:cs="Segoe UI"/>
+          <w:i w:val="0"/>
+          <w:noProof/>
+          <w:color w:val="444444"/>
+          <w:szCs w:val="24"/>
+          <w:lang w:val="en-GB"/>
+        </w:rPr>
+        <w:t> </w:t>
+      </w:r>
+      <w:r>
+        <w:rPr>
+          <w:rFonts w:ascii="Segoe UI" w:hAnsi="Segoe UI" w:cs="Segoe UI"/>
+          <w:i w:val="0"/>
+          <w:noProof/>
+          <w:color w:val="444444"/>
+          <w:szCs w:val="24"/>
+          <w:lang w:val="en-GB"/>
+        </w:rPr>
+        <w:t>)</w:t>
+      </w:r>
     </w:p>
+    <w:tbl>
+      <w:tblPr>
+        <w:tblStyle w:val="PlainTable2"/>
+        <w:tblW w:w="0" w:type="auto"/>
+        <w:tblLook w:val="0400" w:firstRow="0" w:lastRow="0" w:firstColumn="0" w:lastColumn="0" w:noHBand="0" w:noVBand="1"/>
+      </w:tblPr>
+      <w:tblGrid>
+        <w:gridCol w:w="2190"/>
+        <w:gridCol w:w="1426"/>
+      </w:tblGrid>
+      <w:tr>
+        <w:trPr>
+          <w:cnfStyle w:val="000000100000" w:firstRow="0" w:lastRow="0" w:firstColumn="0" w:lastColumn="0" w:oddVBand="0" w:evenVBand="0" w:oddHBand="1" w:evenHBand="0" w:firstRowFirstColumn="0" w:firstRowLastColumn="0" w:lastRowFirstColumn="0" w:lastRowLastColumn="0"/>
+        </w:trPr>
+        <w:tc>
+          <w:tcPr>
+            <w:tcW w:w="0" w:type="auto"/>
+            <w:hideMark/>
+          </w:tcPr>
+          <w:p>
+            <w:pPr>
+              <w:rPr>
+                <w:rFonts w:ascii="Segoe UI" w:hAnsi="Segoe UI" w:cs="Segoe UI"/>
+                <w:b/>
+                <w:bCs/>
+                <w:noProof/>
+                <w:color w:val="1E1E1E"/>
+                <w:sz w:val="20"/>
+                <w:lang w:val="en-GB"/>
+              </w:rPr>
+            </w:pPr>
+            <w:r>
+              <w:rPr>
+                <w:rFonts w:ascii="Segoe UI" w:hAnsi="Segoe UI" w:cs="Segoe UI"/>
+                <w:b/>
+                <w:bCs/>
+                <w:noProof/>
+                <w:color w:val="1E1E1E"/>
+                <w:sz w:val="20"/>
+                <w:lang w:val="en-GB"/>
+              </w:rPr>
+              <w:t>Action</w:t>
+            </w:r>
+          </w:p>
+        </w:tc>
+        <w:tc>
+          <w:tcPr>
+            <w:tcW w:w="0" w:type="auto"/>
+            <w:hideMark/>
+          </w:tcPr>
+          <w:p>
+            <w:pPr>
+              <w:rPr>
+                <w:rFonts w:ascii="Segoe UI" w:hAnsi="Segoe UI" w:cs="Segoe UI"/>
+                <w:b/>
+                <w:bCs/>
+                <w:noProof/>
+                <w:color w:val="1E1E1E"/>
+                <w:sz w:val="20"/>
+                <w:lang w:val="en-GB"/>
+              </w:rPr>
+            </w:pPr>
+            <w:r>
+              <w:rPr>
+                <w:rFonts w:ascii="Segoe UI" w:hAnsi="Segoe UI" w:cs="Segoe UI"/>
+                <w:b/>
+                <w:bCs/>
+                <w:noProof/>
+                <w:color w:val="1E1E1E"/>
+                <w:sz w:val="20"/>
+                <w:lang w:val="en-GB"/>
+              </w:rPr>
+              <w:t>Shortcut</w:t>
+            </w:r>
+          </w:p>
+        </w:tc>
+      </w:tr>
+      <w:tr>
+        <w:tc>
+          <w:tcPr>
+            <w:tcW w:w="0" w:type="auto"/>
+            <w:hideMark/>
+          </w:tcPr>
+          <w:p>
+            <w:pPr>
+              <w:rPr>
+                <w:rFonts w:ascii="Segoe UI" w:hAnsi="Segoe UI" w:cs="Segoe UI"/>
+                <w:noProof/>
+                <w:color w:val="1E1E1E"/>
+                <w:sz w:val="18"/>
+                <w:lang w:val="en-GB"/>
+              </w:rPr>
+            </w:pPr>
+            <w:r>
+              <w:rPr>
+                <w:rFonts w:ascii="Segoe UI" w:hAnsi="Segoe UI" w:cs="Segoe UI"/>
+                <w:noProof/>
+                <w:color w:val="1E1E1E"/>
+                <w:sz w:val="18"/>
+                <w:lang w:val="en-GB"/>
+              </w:rPr>
+              <w:t>Tempo Name</w:t>
+            </w:r>
+          </w:p>
+        </w:tc>
+        <w:tc>
+          <w:tcPr>
+            <w:tcW w:w="0" w:type="auto"/>
+            <w:hideMark/>
+          </w:tcPr>
+          <w:p>
+            <w:pPr>
+              <w:rPr>
+                <w:rFonts w:ascii="Segoe UI" w:hAnsi="Segoe UI" w:cs="Segoe UI"/>
+                <w:noProof/>
+                <w:color w:val="1E1E1E"/>
+                <w:sz w:val="18"/>
+                <w:lang w:val="en-GB"/>
+              </w:rPr>
+            </w:pPr>
+            <w:r>
+              <w:rPr>
+                <w:rFonts w:ascii="Segoe UI" w:hAnsi="Segoe UI" w:cs="Segoe UI"/>
+                <w:noProof/>
+                <w:color w:val="1E1E1E"/>
+                <w:sz w:val="18"/>
+                <w:lang w:val="en-GB"/>
+              </w:rPr>
+              <w:t>e.g. largo</w:t>
+            </w:r>
+          </w:p>
+        </w:tc>
+      </w:tr>
+      <w:tr>
+        <w:trPr>
+          <w:cnfStyle w:val="000000100000" w:firstRow="0" w:lastRow="0" w:firstColumn="0" w:lastColumn="0" w:oddVBand="0" w:evenVBand="0" w:oddHBand="1" w:evenHBand="0" w:firstRowFirstColumn="0" w:firstRowLastColumn="0" w:lastRowFirstColumn="0" w:lastRowLastColumn="0"/>
+        </w:trPr>
+        <w:tc>
+          <w:tcPr>
+            <w:tcW w:w="0" w:type="auto"/>
+            <w:hideMark/>
+          </w:tcPr>
+          <w:p>
+            <w:pPr>
+              <w:rPr>
+                <w:rFonts w:ascii="Segoe UI" w:hAnsi="Segoe UI" w:cs="Segoe UI"/>
+                <w:noProof/>
+                <w:color w:val="1E1E1E"/>
+                <w:sz w:val="18"/>
+                <w:lang w:val="en-GB"/>
+              </w:rPr>
+            </w:pPr>
+            <w:r>
+              <w:rPr>
+                <w:rFonts w:ascii="Segoe UI" w:hAnsi="Segoe UI" w:cs="Segoe UI"/>
+                <w:noProof/>
+                <w:color w:val="1E1E1E"/>
+                <w:sz w:val="18"/>
+                <w:lang w:val="en-GB"/>
+              </w:rPr>
+              <w:t>Tempo Speed</w:t>
+            </w:r>
+          </w:p>
+        </w:tc>
+        <w:tc>
+          <w:tcPr>
+            <w:tcW w:w="0" w:type="auto"/>
+            <w:hideMark/>
+          </w:tcPr>
+          <w:p>
+            <w:pPr>
+              <w:rPr>
+                <w:rFonts w:ascii="Segoe UI" w:hAnsi="Segoe UI" w:cs="Segoe UI"/>
+                <w:noProof/>
+                <w:color w:val="1E1E1E"/>
+                <w:sz w:val="18"/>
+                <w:lang w:val="en-GB"/>
+              </w:rPr>
+            </w:pPr>
+            <w:r>
+              <w:rPr>
+                <w:rFonts w:ascii="Segoe UI" w:hAnsi="Segoe UI" w:cs="Segoe UI"/>
+                <w:noProof/>
+                <w:color w:val="1E1E1E"/>
+                <w:sz w:val="18"/>
+                <w:lang w:val="en-GB"/>
+              </w:rPr>
+              <w:t>e.g. q=50</w:t>
+            </w:r>
+          </w:p>
+        </w:tc>
+      </w:tr>
+      <w:tr>
+        <w:tc>
+          <w:tcPr>
+            <w:tcW w:w="0" w:type="auto"/>
+            <w:hideMark/>
+          </w:tcPr>
+          <w:p>
+            <w:pPr>
+              <w:rPr>
+                <w:rFonts w:ascii="Segoe UI" w:hAnsi="Segoe UI" w:cs="Segoe UI"/>
+                <w:noProof/>
+                <w:color w:val="1E1E1E"/>
+                <w:sz w:val="18"/>
+                <w:lang w:val="en-GB"/>
+              </w:rPr>
+            </w:pPr>
+            <w:r>
+              <w:rPr>
+                <w:rFonts w:ascii="Segoe UI" w:hAnsi="Segoe UI" w:cs="Segoe UI"/>
+                <w:noProof/>
+                <w:color w:val="1E1E1E"/>
+                <w:sz w:val="18"/>
+                <w:lang w:val="en-GB"/>
+              </w:rPr>
+              <w:t>Tempo Name and Speed</w:t>
+            </w:r>
+          </w:p>
+        </w:tc>
+        <w:tc>
+          <w:tcPr>
+            <w:tcW w:w="0" w:type="auto"/>
+            <w:hideMark/>
+          </w:tcPr>
+          <w:p>
+            <w:pPr>
+              <w:rPr>
+                <w:rFonts w:ascii="Segoe UI" w:hAnsi="Segoe UI" w:cs="Segoe UI"/>
+                <w:noProof/>
+                <w:color w:val="1E1E1E"/>
+                <w:sz w:val="18"/>
+                <w:lang w:val="en-GB"/>
+              </w:rPr>
+            </w:pPr>
+            <w:r>
+              <w:rPr>
+                <w:rFonts w:ascii="Segoe UI" w:hAnsi="Segoe UI" w:cs="Segoe UI"/>
+                <w:noProof/>
+                <w:color w:val="1E1E1E"/>
+                <w:sz w:val="18"/>
+                <w:lang w:val="en-GB"/>
+              </w:rPr>
+              <w:t>e.g. largo q=50</w:t>
+            </w:r>
+          </w:p>
+        </w:tc>
+      </w:tr>
+      <w:tr>
+        <w:trPr>
+          <w:cnfStyle w:val="000000100000" w:firstRow="0" w:lastRow="0" w:firstColumn="0" w:lastColumn="0" w:oddVBand="0" w:evenVBand="0" w:oddHBand="1" w:evenHBand="0" w:firstRowFirstColumn="0" w:firstRowLastColumn="0" w:lastRowFirstColumn="0" w:lastRowLastColumn="0"/>
+        </w:trPr>
+        <w:tc>
+          <w:tcPr>
+            <w:tcW w:w="0" w:type="auto"/>
+            <w:hideMark/>
+          </w:tcPr>
+          <w:p>
+            <w:pPr>
+              <w:rPr>
+                <w:rFonts w:ascii="Segoe UI" w:hAnsi="Segoe UI" w:cs="Segoe UI"/>
+                <w:noProof/>
+                <w:color w:val="1E1E1E"/>
+                <w:sz w:val="18"/>
+                <w:lang w:val="en-GB"/>
+              </w:rPr>
+            </w:pPr>
+            <w:r>
+              <w:rPr>
+                <w:rFonts w:ascii="Segoe UI" w:hAnsi="Segoe UI" w:cs="Segoe UI"/>
+                <w:noProof/>
+                <w:color w:val="1E1E1E"/>
+                <w:sz w:val="18"/>
+                <w:lang w:val="en-GB"/>
+              </w:rPr>
+              <w:t>Ritenuto</w:t>
+            </w:r>
+          </w:p>
+        </w:tc>
+        <w:tc>
+          <w:tcPr>
+            <w:tcW w:w="0" w:type="auto"/>
+            <w:hideMark/>
+          </w:tcPr>
+          <w:p>
+            <w:pPr>
+              <w:rPr>
+                <w:rFonts w:ascii="Segoe UI" w:hAnsi="Segoe UI" w:cs="Segoe UI"/>
+                <w:noProof/>
+                <w:color w:val="1E1E1E"/>
+                <w:sz w:val="18"/>
+                <w:lang w:val="en-GB"/>
+              </w:rPr>
+            </w:pPr>
+            <w:r>
+              <w:rPr>
+                <w:rFonts w:ascii="Segoe UI" w:hAnsi="Segoe UI" w:cs="Segoe UI"/>
+                <w:noProof/>
+                <w:color w:val="1E1E1E"/>
+                <w:sz w:val="18"/>
+                <w:lang w:val="en-GB"/>
+              </w:rPr>
+              <w:t>rit</w:t>
+            </w:r>
+          </w:p>
+        </w:tc>
+      </w:tr>
+      <w:tr>
+        <w:tc>
+          <w:tcPr>
+            <w:tcW w:w="0" w:type="auto"/>
+            <w:hideMark/>
+          </w:tcPr>
+          <w:p>
+            <w:pPr>
+              <w:rPr>
+                <w:rFonts w:ascii="Segoe UI" w:hAnsi="Segoe UI" w:cs="Segoe UI"/>
+                <w:noProof/>
+                <w:color w:val="1E1E1E"/>
+                <w:sz w:val="18"/>
+                <w:lang w:val="en-GB"/>
+              </w:rPr>
+            </w:pPr>
+            <w:r>
+              <w:rPr>
+                <w:rFonts w:ascii="Segoe UI" w:hAnsi="Segoe UI" w:cs="Segoe UI"/>
+                <w:noProof/>
+                <w:color w:val="1E1E1E"/>
+                <w:sz w:val="18"/>
+                <w:lang w:val="en-GB"/>
+              </w:rPr>
+              <w:t>Accelerando</w:t>
+            </w:r>
+          </w:p>
+        </w:tc>
+        <w:tc>
+          <w:tcPr>
+            <w:tcW w:w="0" w:type="auto"/>
+            <w:hideMark/>
+          </w:tcPr>
+          <w:p>
+            <w:pPr>
+              <w:rPr>
+                <w:rFonts w:ascii="Segoe UI" w:hAnsi="Segoe UI" w:cs="Segoe UI"/>
+                <w:noProof/>
+                <w:color w:val="1E1E1E"/>
+                <w:sz w:val="18"/>
+                <w:lang w:val="en-GB"/>
+              </w:rPr>
+            </w:pPr>
+            <w:r>
+              <w:rPr>
+                <w:rFonts w:ascii="Segoe UI" w:hAnsi="Segoe UI" w:cs="Segoe UI"/>
+                <w:noProof/>
+                <w:color w:val="1E1E1E"/>
+                <w:sz w:val="18"/>
+                <w:lang w:val="en-GB"/>
+              </w:rPr>
+              <w:t>accel</w:t>
+            </w:r>
+          </w:p>
+        </w:tc>
+      </w:tr>
+    </w:tbl>
     <w:p>
       <w:pPr>
-        <w:pStyle w:val="KeinLeerraum"/>
-        <w:rPr>
-          <w:noProof/>
-          <w:lang w:val="en-GB"/>
-        </w:rPr>
-      </w:pPr>
-    </w:p>
-    <w:p>
-      <w:pPr>
-        <w:pStyle w:val="berschrift4"/>
+        <w:pStyle w:val="Heading4"/>
         <w:spacing w:before="240" w:after="144"/>
         <w:rPr>
           <w:rFonts w:ascii="Segoe UI" w:hAnsi="Segoe UI" w:cs="Segoe UI"/>
@@ -9173,7 +9669,7 @@
     </w:p>
     <w:tbl>
       <w:tblPr>
-        <w:tblStyle w:val="EinfacheTabelle2"/>
+        <w:tblStyle w:val="PlainTable2"/>
         <w:tblW w:w="0" w:type="auto"/>
         <w:tblLook w:val="0400" w:firstRow="0" w:lastRow="0" w:firstColumn="0" w:lastColumn="0" w:noHBand="0" w:noVBand="1"/>
       </w:tblPr>
@@ -9923,19 +10419,8 @@
     </w:tbl>
     <w:p>
       <w:pPr>
-        <w:pStyle w:val="berschrift4"/>
+        <w:pStyle w:val="Heading4"/>
         <w:spacing w:before="240" w:after="144"/>
-        <w:rPr>
-          <w:rFonts w:ascii="Segoe UI" w:hAnsi="Segoe UI" w:cs="Segoe UI"/>
-          <w:i w:val="0"/>
-          <w:noProof/>
-          <w:color w:val="444444"/>
-          <w:sz w:val="24"/>
-          <w:szCs w:val="24"/>
-          <w:lang w:val="en-GB"/>
-        </w:rPr>
-      </w:pPr>
-      <w:r>
         <w:rPr>
           <w:rFonts w:ascii="Segoe UI" w:hAnsi="Segoe UI" w:cs="Segoe UI"/>
           <w:b/>
@@ -9946,498 +10431,11 @@
           <w:szCs w:val="24"/>
           <w:lang w:val="en-GB"/>
         </w:rPr>
-        <w:t>Tempo</w:t>
-      </w:r>
-      <w:r>
-        <w:rPr>
-          <w:rFonts w:ascii="Segoe UI" w:hAnsi="Segoe UI" w:cs="Segoe UI"/>
-          <w:i w:val="0"/>
-          <w:noProof/>
-          <w:color w:val="auto"/>
-          <w:sz w:val="24"/>
-          <w:szCs w:val="24"/>
-          <w:lang w:val="en-GB"/>
-        </w:rPr>
-        <w:t xml:space="preserve"> </w:t>
-      </w:r>
-      <w:r>
-        <w:rPr>
-          <w:rFonts w:ascii="Segoe UI" w:hAnsi="Segoe UI" w:cs="Segoe UI"/>
-          <w:i w:val="0"/>
-          <w:noProof/>
-          <w:color w:val="444444"/>
-          <w:sz w:val="24"/>
-          <w:szCs w:val="24"/>
-          <w:lang w:val="en-GB"/>
-        </w:rPr>
-        <w:t>(</w:t>
-      </w:r>
-      <w:r>
-        <w:rPr>
-          <w:rStyle w:val="apple-converted-space"/>
-          <w:rFonts w:ascii="Segoe UI" w:hAnsi="Segoe UI" w:cs="Segoe UI"/>
-          <w:i w:val="0"/>
-          <w:noProof/>
-          <w:color w:val="444444"/>
-          <w:sz w:val="24"/>
-          <w:szCs w:val="24"/>
-          <w:lang w:val="en-GB"/>
-        </w:rPr>
-        <w:t> </w:t>
-      </w:r>
-      <w:r>
-        <w:rPr>
-          <w:rStyle w:val="HTMLCode"/>
-          <w:rFonts w:ascii="Cambria Math" w:eastAsiaTheme="majorEastAsia" w:hAnsi="Cambria Math" w:cs="Cambria Math"/>
-          <w:i w:val="0"/>
-          <w:noProof/>
-          <w:color w:val="A31515"/>
-          <w:sz w:val="24"/>
-          <w:szCs w:val="24"/>
-          <w:lang w:val="en-GB"/>
-        </w:rPr>
-        <w:t>⇧</w:t>
-      </w:r>
-      <w:r>
-        <w:rPr>
-          <w:rStyle w:val="apple-converted-space"/>
-          <w:rFonts w:ascii="Segoe UI" w:hAnsi="Segoe UI" w:cs="Segoe UI"/>
-          <w:i w:val="0"/>
-          <w:noProof/>
-          <w:color w:val="444444"/>
-          <w:sz w:val="24"/>
-          <w:szCs w:val="24"/>
-          <w:lang w:val="en-GB"/>
-        </w:rPr>
-        <w:t> </w:t>
-      </w:r>
-      <w:r>
-        <w:rPr>
-          <w:rFonts w:ascii="Segoe UI" w:hAnsi="Segoe UI" w:cs="Segoe UI"/>
-          <w:i w:val="0"/>
-          <w:noProof/>
-          <w:color w:val="444444"/>
-          <w:sz w:val="24"/>
-          <w:szCs w:val="24"/>
-          <w:lang w:val="en-GB"/>
-        </w:rPr>
-        <w:t>+</w:t>
-      </w:r>
-      <w:r>
-        <w:rPr>
-          <w:rStyle w:val="apple-converted-space"/>
-          <w:rFonts w:ascii="Segoe UI" w:hAnsi="Segoe UI" w:cs="Segoe UI"/>
-          <w:i w:val="0"/>
-          <w:noProof/>
-          <w:color w:val="444444"/>
-          <w:sz w:val="24"/>
-          <w:szCs w:val="24"/>
-          <w:lang w:val="en-GB"/>
-        </w:rPr>
-        <w:t> </w:t>
-      </w:r>
-      <w:r>
-        <w:rPr>
-          <w:rStyle w:val="HTMLCode"/>
-          <w:rFonts w:ascii="Consolas" w:eastAsiaTheme="majorEastAsia" w:hAnsi="Consolas"/>
-          <w:i w:val="0"/>
-          <w:noProof/>
-          <w:color w:val="A31515"/>
-          <w:sz w:val="24"/>
-          <w:szCs w:val="24"/>
-          <w:lang w:val="en-GB"/>
-        </w:rPr>
-        <w:t>t</w:t>
-      </w:r>
-      <w:r>
-        <w:rPr>
-          <w:rStyle w:val="apple-converted-space"/>
-          <w:rFonts w:ascii="Segoe UI" w:hAnsi="Segoe UI" w:cs="Segoe UI"/>
-          <w:i w:val="0"/>
-          <w:noProof/>
-          <w:color w:val="444444"/>
-          <w:sz w:val="24"/>
-          <w:szCs w:val="24"/>
-          <w:lang w:val="en-GB"/>
-        </w:rPr>
-        <w:t> </w:t>
-      </w:r>
-      <w:r>
-        <w:rPr>
-          <w:rFonts w:ascii="Segoe UI" w:hAnsi="Segoe UI" w:cs="Segoe UI"/>
-          <w:i w:val="0"/>
-          <w:noProof/>
-          <w:color w:val="444444"/>
-          <w:sz w:val="24"/>
-          <w:szCs w:val="24"/>
-          <w:lang w:val="en-GB"/>
-        </w:rPr>
-        <w:t>)</w:t>
-      </w:r>
+      </w:pPr>
     </w:p>
-    <w:tbl>
-      <w:tblPr>
-        <w:tblStyle w:val="EinfacheTabelle2"/>
-        <w:tblW w:w="0" w:type="auto"/>
-        <w:tblLook w:val="0400" w:firstRow="0" w:lastRow="0" w:firstColumn="0" w:lastColumn="0" w:noHBand="0" w:noVBand="1"/>
-      </w:tblPr>
-      <w:tblGrid>
-        <w:gridCol w:w="2409"/>
-        <w:gridCol w:w="1560"/>
-      </w:tblGrid>
-      <w:tr>
-        <w:trPr>
-          <w:cnfStyle w:val="000000100000" w:firstRow="0" w:lastRow="0" w:firstColumn="0" w:lastColumn="0" w:oddVBand="0" w:evenVBand="0" w:oddHBand="1" w:evenHBand="0" w:firstRowFirstColumn="0" w:firstRowLastColumn="0" w:lastRowFirstColumn="0" w:lastRowLastColumn="0"/>
-        </w:trPr>
-        <w:tc>
-          <w:tcPr>
-            <w:tcW w:w="0" w:type="auto"/>
-            <w:hideMark/>
-          </w:tcPr>
-          <w:p>
-            <w:pPr>
-              <w:rPr>
-                <w:rFonts w:ascii="Segoe UI" w:hAnsi="Segoe UI" w:cs="Segoe UI"/>
-                <w:b/>
-                <w:bCs/>
-                <w:noProof/>
-                <w:color w:val="1E1E1E"/>
-                <w:lang w:val="en-GB"/>
-              </w:rPr>
-            </w:pPr>
-            <w:r>
-              <w:rPr>
-                <w:rFonts w:ascii="Segoe UI" w:hAnsi="Segoe UI" w:cs="Segoe UI"/>
-                <w:b/>
-                <w:bCs/>
-                <w:noProof/>
-                <w:color w:val="1E1E1E"/>
-                <w:lang w:val="en-GB"/>
-              </w:rPr>
-              <w:t>Action</w:t>
-            </w:r>
-          </w:p>
-        </w:tc>
-        <w:tc>
-          <w:tcPr>
-            <w:tcW w:w="0" w:type="auto"/>
-            <w:hideMark/>
-          </w:tcPr>
-          <w:p>
-            <w:pPr>
-              <w:rPr>
-                <w:rFonts w:ascii="Segoe UI" w:hAnsi="Segoe UI" w:cs="Segoe UI"/>
-                <w:b/>
-                <w:bCs/>
-                <w:noProof/>
-                <w:color w:val="1E1E1E"/>
-                <w:lang w:val="en-GB"/>
-              </w:rPr>
-            </w:pPr>
-            <w:r>
-              <w:rPr>
-                <w:rFonts w:ascii="Segoe UI" w:hAnsi="Segoe UI" w:cs="Segoe UI"/>
-                <w:b/>
-                <w:bCs/>
-                <w:noProof/>
-                <w:color w:val="1E1E1E"/>
-                <w:lang w:val="en-GB"/>
-              </w:rPr>
-              <w:t>Shortcut</w:t>
-            </w:r>
-          </w:p>
-        </w:tc>
-      </w:tr>
-      <w:tr>
-        <w:tc>
-          <w:tcPr>
-            <w:tcW w:w="0" w:type="auto"/>
-            <w:hideMark/>
-          </w:tcPr>
-          <w:p>
-            <w:pPr>
-              <w:rPr>
-                <w:rFonts w:ascii="Segoe UI" w:hAnsi="Segoe UI" w:cs="Segoe UI"/>
-                <w:noProof/>
-                <w:color w:val="1E1E1E"/>
-                <w:sz w:val="20"/>
-                <w:lang w:val="en-GB"/>
-              </w:rPr>
-            </w:pPr>
-            <w:r>
-              <w:rPr>
-                <w:rFonts w:ascii="Segoe UI" w:hAnsi="Segoe UI" w:cs="Segoe UI"/>
-                <w:noProof/>
-                <w:color w:val="1E1E1E"/>
-                <w:sz w:val="20"/>
-                <w:lang w:val="en-GB"/>
-              </w:rPr>
-              <w:t>Tempo Name</w:t>
-            </w:r>
-          </w:p>
-        </w:tc>
-        <w:tc>
-          <w:tcPr>
-            <w:tcW w:w="0" w:type="auto"/>
-            <w:hideMark/>
-          </w:tcPr>
-          <w:p>
-            <w:pPr>
-              <w:rPr>
-                <w:rFonts w:ascii="Segoe UI" w:hAnsi="Segoe UI" w:cs="Segoe UI"/>
-                <w:noProof/>
-                <w:color w:val="1E1E1E"/>
-                <w:sz w:val="20"/>
-                <w:lang w:val="en-GB"/>
-              </w:rPr>
-            </w:pPr>
-            <w:r>
-              <w:rPr>
-                <w:rFonts w:ascii="Segoe UI" w:hAnsi="Segoe UI" w:cs="Segoe UI"/>
-                <w:noProof/>
-                <w:color w:val="1E1E1E"/>
-                <w:sz w:val="20"/>
-                <w:lang w:val="en-GB"/>
-              </w:rPr>
-              <w:t>e.g. largo</w:t>
-            </w:r>
-          </w:p>
-        </w:tc>
-      </w:tr>
-      <w:tr>
-        <w:trPr>
-          <w:cnfStyle w:val="000000100000" w:firstRow="0" w:lastRow="0" w:firstColumn="0" w:lastColumn="0" w:oddVBand="0" w:evenVBand="0" w:oddHBand="1" w:evenHBand="0" w:firstRowFirstColumn="0" w:firstRowLastColumn="0" w:lastRowFirstColumn="0" w:lastRowLastColumn="0"/>
-        </w:trPr>
-        <w:tc>
-          <w:tcPr>
-            <w:tcW w:w="0" w:type="auto"/>
-            <w:hideMark/>
-          </w:tcPr>
-          <w:p>
-            <w:pPr>
-              <w:rPr>
-                <w:rFonts w:ascii="Segoe UI" w:hAnsi="Segoe UI" w:cs="Segoe UI"/>
-                <w:noProof/>
-                <w:color w:val="1E1E1E"/>
-                <w:sz w:val="20"/>
-                <w:lang w:val="en-GB"/>
-              </w:rPr>
-            </w:pPr>
-            <w:r>
-              <w:rPr>
-                <w:rFonts w:ascii="Segoe UI" w:hAnsi="Segoe UI" w:cs="Segoe UI"/>
-                <w:noProof/>
-                <w:color w:val="1E1E1E"/>
-                <w:sz w:val="20"/>
-                <w:lang w:val="en-GB"/>
-              </w:rPr>
-              <w:t>Tempo Speed</w:t>
-            </w:r>
-          </w:p>
-        </w:tc>
-        <w:tc>
-          <w:tcPr>
-            <w:tcW w:w="0" w:type="auto"/>
-            <w:hideMark/>
-          </w:tcPr>
-          <w:p>
-            <w:pPr>
-              <w:rPr>
-                <w:rFonts w:ascii="Segoe UI" w:hAnsi="Segoe UI" w:cs="Segoe UI"/>
-                <w:noProof/>
-                <w:color w:val="1E1E1E"/>
-                <w:sz w:val="20"/>
-                <w:lang w:val="en-GB"/>
-              </w:rPr>
-            </w:pPr>
-            <w:r>
-              <w:rPr>
-                <w:rFonts w:ascii="Segoe UI" w:hAnsi="Segoe UI" w:cs="Segoe UI"/>
-                <w:noProof/>
-                <w:color w:val="1E1E1E"/>
-                <w:sz w:val="20"/>
-                <w:lang w:val="en-GB"/>
-              </w:rPr>
-              <w:t>e.g. q=50</w:t>
-            </w:r>
-          </w:p>
-        </w:tc>
-      </w:tr>
-      <w:tr>
-        <w:tc>
-          <w:tcPr>
-            <w:tcW w:w="0" w:type="auto"/>
-            <w:hideMark/>
-          </w:tcPr>
-          <w:p>
-            <w:pPr>
-              <w:rPr>
-                <w:rFonts w:ascii="Segoe UI" w:hAnsi="Segoe UI" w:cs="Segoe UI"/>
-                <w:noProof/>
-                <w:color w:val="1E1E1E"/>
-                <w:sz w:val="20"/>
-                <w:lang w:val="en-GB"/>
-              </w:rPr>
-            </w:pPr>
-            <w:r>
-              <w:rPr>
-                <w:rFonts w:ascii="Segoe UI" w:hAnsi="Segoe UI" w:cs="Segoe UI"/>
-                <w:noProof/>
-                <w:color w:val="1E1E1E"/>
-                <w:sz w:val="20"/>
-                <w:lang w:val="en-GB"/>
-              </w:rPr>
-              <w:t>Tempo Name and Speed</w:t>
-            </w:r>
-          </w:p>
-        </w:tc>
-        <w:tc>
-          <w:tcPr>
-            <w:tcW w:w="0" w:type="auto"/>
-            <w:hideMark/>
-          </w:tcPr>
-          <w:p>
-            <w:pPr>
-              <w:rPr>
-                <w:rFonts w:ascii="Segoe UI" w:hAnsi="Segoe UI" w:cs="Segoe UI"/>
-                <w:noProof/>
-                <w:color w:val="1E1E1E"/>
-                <w:sz w:val="20"/>
-                <w:lang w:val="en-GB"/>
-              </w:rPr>
-            </w:pPr>
-            <w:r>
-              <w:rPr>
-                <w:rFonts w:ascii="Segoe UI" w:hAnsi="Segoe UI" w:cs="Segoe UI"/>
-                <w:noProof/>
-                <w:color w:val="1E1E1E"/>
-                <w:sz w:val="20"/>
-                <w:lang w:val="en-GB"/>
-              </w:rPr>
-              <w:t>e.g. largo q=50</w:t>
-            </w:r>
-          </w:p>
-        </w:tc>
-      </w:tr>
-      <w:tr>
-        <w:trPr>
-          <w:cnfStyle w:val="000000100000" w:firstRow="0" w:lastRow="0" w:firstColumn="0" w:lastColumn="0" w:oddVBand="0" w:evenVBand="0" w:oddHBand="1" w:evenHBand="0" w:firstRowFirstColumn="0" w:firstRowLastColumn="0" w:lastRowFirstColumn="0" w:lastRowLastColumn="0"/>
-        </w:trPr>
-        <w:tc>
-          <w:tcPr>
-            <w:tcW w:w="0" w:type="auto"/>
-            <w:hideMark/>
-          </w:tcPr>
-          <w:p>
-            <w:pPr>
-              <w:rPr>
-                <w:rFonts w:ascii="Segoe UI" w:hAnsi="Segoe UI" w:cs="Segoe UI"/>
-                <w:noProof/>
-                <w:color w:val="1E1E1E"/>
-                <w:sz w:val="20"/>
-                <w:lang w:val="en-GB"/>
-              </w:rPr>
-            </w:pPr>
-            <w:r>
-              <w:rPr>
-                <w:rFonts w:ascii="Segoe UI" w:hAnsi="Segoe UI" w:cs="Segoe UI"/>
-                <w:noProof/>
-                <w:color w:val="1E1E1E"/>
-                <w:sz w:val="20"/>
-                <w:lang w:val="en-GB"/>
-              </w:rPr>
-              <w:t>Ritenuto</w:t>
-            </w:r>
-          </w:p>
-        </w:tc>
-        <w:tc>
-          <w:tcPr>
-            <w:tcW w:w="0" w:type="auto"/>
-            <w:hideMark/>
-          </w:tcPr>
-          <w:p>
-            <w:pPr>
-              <w:rPr>
-                <w:rFonts w:ascii="Segoe UI" w:hAnsi="Segoe UI" w:cs="Segoe UI"/>
-                <w:noProof/>
-                <w:color w:val="1E1E1E"/>
-                <w:sz w:val="20"/>
-                <w:lang w:val="en-GB"/>
-              </w:rPr>
-            </w:pPr>
-            <w:r>
-              <w:rPr>
-                <w:rFonts w:ascii="Segoe UI" w:hAnsi="Segoe UI" w:cs="Segoe UI"/>
-                <w:noProof/>
-                <w:color w:val="1E1E1E"/>
-                <w:sz w:val="20"/>
-                <w:lang w:val="en-GB"/>
-              </w:rPr>
-              <w:t>rit</w:t>
-            </w:r>
-          </w:p>
-        </w:tc>
-      </w:tr>
-      <w:tr>
-        <w:tc>
-          <w:tcPr>
-            <w:tcW w:w="0" w:type="auto"/>
-            <w:hideMark/>
-          </w:tcPr>
-          <w:p>
-            <w:pPr>
-              <w:rPr>
-                <w:rFonts w:ascii="Segoe UI" w:hAnsi="Segoe UI" w:cs="Segoe UI"/>
-                <w:noProof/>
-                <w:color w:val="1E1E1E"/>
-                <w:sz w:val="20"/>
-                <w:lang w:val="en-GB"/>
-              </w:rPr>
-            </w:pPr>
-            <w:r>
-              <w:rPr>
-                <w:rFonts w:ascii="Segoe UI" w:hAnsi="Segoe UI" w:cs="Segoe UI"/>
-                <w:noProof/>
-                <w:color w:val="1E1E1E"/>
-                <w:sz w:val="20"/>
-                <w:lang w:val="en-GB"/>
-              </w:rPr>
-              <w:t>Accelerando</w:t>
-            </w:r>
-          </w:p>
-        </w:tc>
-        <w:tc>
-          <w:tcPr>
-            <w:tcW w:w="0" w:type="auto"/>
-            <w:hideMark/>
-          </w:tcPr>
-          <w:p>
-            <w:pPr>
-              <w:rPr>
-                <w:rFonts w:ascii="Segoe UI" w:hAnsi="Segoe UI" w:cs="Segoe UI"/>
-                <w:noProof/>
-                <w:color w:val="1E1E1E"/>
-                <w:sz w:val="20"/>
-                <w:lang w:val="en-GB"/>
-              </w:rPr>
-            </w:pPr>
-            <w:r>
-              <w:rPr>
-                <w:rFonts w:ascii="Segoe UI" w:hAnsi="Segoe UI" w:cs="Segoe UI"/>
-                <w:noProof/>
-                <w:color w:val="1E1E1E"/>
-                <w:sz w:val="20"/>
-                <w:lang w:val="en-GB"/>
-              </w:rPr>
-              <w:t>accel</w:t>
-            </w:r>
-          </w:p>
-        </w:tc>
-      </w:tr>
-    </w:tbl>
     <w:p>
       <w:pPr>
-        <w:pStyle w:val="berschrift4"/>
+        <w:pStyle w:val="Heading4"/>
         <w:spacing w:before="240" w:after="144"/>
         <w:rPr>
           <w:rFonts w:ascii="Segoe UI" w:hAnsi="Segoe UI" w:cs="Segoe UI"/>
@@ -10591,7 +10589,7 @@
     </w:p>
     <w:tbl>
       <w:tblPr>
-        <w:tblStyle w:val="EinfacheTabelle2"/>
+        <w:tblStyle w:val="PlainTable2"/>
         <w:tblW w:w="0" w:type="auto"/>
         <w:tblLook w:val="0400" w:firstRow="0" w:lastRow="0" w:firstColumn="0" w:lastColumn="0" w:noHBand="0" w:noVBand="1"/>
       </w:tblPr>
@@ -11066,7 +11064,7 @@
     </w:tbl>
     <w:p>
       <w:pPr>
-        <w:pStyle w:val="berschrift4"/>
+        <w:pStyle w:val="Heading4"/>
         <w:spacing w:before="240" w:after="144"/>
         <w:rPr>
           <w:rFonts w:ascii="Segoe UI" w:hAnsi="Segoe UI" w:cs="Segoe UI"/>
@@ -11078,6 +11076,23 @@
           <w:lang w:val="en-GB"/>
         </w:rPr>
       </w:pPr>
+    </w:p>
+    <w:p>
+      <w:pPr>
+        <w:pStyle w:val="Heading4"/>
+        <w:spacing w:before="240" w:after="144"/>
+        <w:rPr>
+          <w:rFonts w:ascii="Segoe UI" w:hAnsi="Segoe UI" w:cs="Segoe UI"/>
+          <w:b/>
+          <w:i w:val="0"/>
+          <w:noProof/>
+          <w:color w:val="auto"/>
+          <w:sz w:val="24"/>
+          <w:lang w:val="en-GB"/>
+        </w:rPr>
+      </w:pPr>
+      <w:bookmarkStart w:id="0" w:name="_GoBack"/>
+      <w:bookmarkEnd w:id="0"/>
       <w:r>
         <w:rPr>
           <w:rFonts w:ascii="Segoe UI" w:hAnsi="Segoe UI" w:cs="Segoe UI"/>
@@ -11093,7 +11108,7 @@
     </w:p>
     <w:tbl>
       <w:tblPr>
-        <w:tblStyle w:val="EinfacheTabelle2"/>
+        <w:tblStyle w:val="PlainTable2"/>
         <w:tblW w:w="0" w:type="auto"/>
         <w:tblLook w:val="0400" w:firstRow="0" w:lastRow="0" w:firstColumn="0" w:lastColumn="0" w:noHBand="0" w:noVBand="1"/>
       </w:tblPr>
@@ -11398,10 +11413,286 @@
           </w:p>
         </w:tc>
       </w:tr>
+      <w:tr>
+        <w:trPr>
+          <w:cnfStyle w:val="000000100000" w:firstRow="0" w:lastRow="0" w:firstColumn="0" w:lastColumn="0" w:oddVBand="0" w:evenVBand="0" w:oddHBand="1" w:evenHBand="0" w:firstRowFirstColumn="0" w:firstRowLastColumn="0" w:lastRowFirstColumn="0" w:lastRowLastColumn="0"/>
+        </w:trPr>
+        <w:tc>
+          <w:tcPr>
+            <w:tcW w:w="0" w:type="auto"/>
+          </w:tcPr>
+          <w:p>
+            <w:pPr>
+              <w:rPr>
+                <w:rFonts w:ascii="Segoe UI" w:hAnsi="Segoe UI" w:cs="Segoe UI"/>
+                <w:noProof/>
+                <w:color w:val="1E1E1E"/>
+                <w:sz w:val="20"/>
+                <w:lang w:val="en-GB"/>
+              </w:rPr>
+            </w:pPr>
+            <w:r>
+              <w:rPr>
+                <w:rFonts w:ascii="Segoe UI" w:hAnsi="Segoe UI" w:cs="Segoe UI"/>
+                <w:noProof/>
+                <w:color w:val="1E1E1E"/>
+                <w:sz w:val="20"/>
+                <w:lang w:val="en-GB"/>
+              </w:rPr>
+              <w:t>Fingering</w:t>
+            </w:r>
+          </w:p>
+        </w:tc>
+        <w:tc>
+          <w:tcPr>
+            <w:tcW w:w="0" w:type="auto"/>
+          </w:tcPr>
+          <w:p>
+            <w:pPr>
+              <w:rPr>
+                <w:rStyle w:val="HTMLCode"/>
+                <w:rFonts w:ascii="Cambria Math" w:eastAsiaTheme="minorHAnsi" w:hAnsi="Cambria Math" w:cs="Cambria Math"/>
+                <w:noProof/>
+                <w:color w:val="A31515"/>
+                <w:sz w:val="22"/>
+                <w:szCs w:val="22"/>
+                <w:lang w:val="en-GB"/>
+              </w:rPr>
+            </w:pPr>
+            <w:r>
+              <w:rPr>
+                <w:rStyle w:val="HTMLCode"/>
+                <w:rFonts w:ascii="Cambria Math" w:eastAsiaTheme="minorHAnsi" w:hAnsi="Cambria Math" w:cs="Cambria Math"/>
+                <w:noProof/>
+                <w:color w:val="A31515"/>
+                <w:sz w:val="22"/>
+                <w:szCs w:val="22"/>
+                <w:lang w:val="en-GB"/>
+              </w:rPr>
+              <w:t xml:space="preserve">⇧ </w:t>
+            </w:r>
+            <w:r>
+              <w:rPr>
+                <w:rFonts w:ascii="Segoe UI" w:hAnsi="Segoe UI" w:cs="Segoe UI"/>
+                <w:color w:val="1E1E1E"/>
+                <w:lang w:val="en-GB"/>
+              </w:rPr>
+              <w:t>+</w:t>
+            </w:r>
+            <w:r>
+              <w:rPr>
+                <w:rStyle w:val="HTMLCode"/>
+                <w:rFonts w:ascii="Cambria Math" w:eastAsiaTheme="minorHAnsi" w:hAnsi="Cambria Math" w:cs="Cambria Math"/>
+                <w:noProof/>
+                <w:color w:val="A31515"/>
+                <w:sz w:val="22"/>
+                <w:szCs w:val="22"/>
+                <w:lang w:val="en-GB"/>
+              </w:rPr>
+              <w:t xml:space="preserve"> </w:t>
+            </w:r>
+            <w:r>
+              <w:rPr>
+                <w:rStyle w:val="HTMLCode"/>
+                <w:rFonts w:ascii="Consolas" w:eastAsiaTheme="minorHAnsi" w:hAnsi="Consolas"/>
+                <w:noProof/>
+                <w:color w:val="A31515"/>
+                <w:sz w:val="22"/>
+                <w:szCs w:val="22"/>
+                <w:lang w:val="en-GB"/>
+              </w:rPr>
+              <w:t>f</w:t>
+            </w:r>
+          </w:p>
+        </w:tc>
+      </w:tr>
+      <w:tr>
+        <w:tc>
+          <w:tcPr>
+            <w:tcW w:w="0" w:type="auto"/>
+          </w:tcPr>
+          <w:p>
+            <w:pPr>
+              <w:rPr>
+                <w:rFonts w:ascii="Segoe UI" w:hAnsi="Segoe UI" w:cs="Segoe UI"/>
+                <w:noProof/>
+                <w:color w:val="1E1E1E"/>
+                <w:sz w:val="20"/>
+                <w:lang w:val="en-GB"/>
+              </w:rPr>
+            </w:pPr>
+            <w:r>
+              <w:rPr>
+                <w:rFonts w:ascii="Segoe UI" w:hAnsi="Segoe UI" w:cs="Segoe UI"/>
+                <w:noProof/>
+                <w:color w:val="1E1E1E"/>
+                <w:sz w:val="20"/>
+                <w:lang w:val="en-GB"/>
+              </w:rPr>
+              <w:t>Cue</w:t>
+            </w:r>
+          </w:p>
+        </w:tc>
+        <w:tc>
+          <w:tcPr>
+            <w:tcW w:w="0" w:type="auto"/>
+          </w:tcPr>
+          <w:p>
+            <w:pPr>
+              <w:rPr>
+                <w:rStyle w:val="HTMLCode"/>
+                <w:rFonts w:ascii="Cambria Math" w:eastAsiaTheme="minorHAnsi" w:hAnsi="Cambria Math" w:cs="Cambria Math"/>
+                <w:noProof/>
+                <w:color w:val="A31515"/>
+                <w:sz w:val="22"/>
+                <w:szCs w:val="22"/>
+                <w:lang w:val="en-GB"/>
+              </w:rPr>
+            </w:pPr>
+            <w:r>
+              <w:rPr>
+                <w:rStyle w:val="HTMLCode"/>
+                <w:rFonts w:ascii="Cambria Math" w:eastAsiaTheme="minorHAnsi" w:hAnsi="Cambria Math" w:cs="Cambria Math"/>
+                <w:noProof/>
+                <w:color w:val="A31515"/>
+                <w:sz w:val="22"/>
+                <w:szCs w:val="22"/>
+                <w:lang w:val="en-GB"/>
+              </w:rPr>
+              <w:t xml:space="preserve">⇧ </w:t>
+            </w:r>
+            <w:r>
+              <w:rPr>
+                <w:rFonts w:ascii="Segoe UI" w:hAnsi="Segoe UI" w:cs="Segoe UI"/>
+                <w:color w:val="1E1E1E"/>
+                <w:lang w:val="en-GB"/>
+              </w:rPr>
+              <w:t>+</w:t>
+            </w:r>
+            <w:r>
+              <w:rPr>
+                <w:rStyle w:val="HTMLCode"/>
+                <w:rFonts w:ascii="Cambria Math" w:eastAsiaTheme="minorHAnsi" w:hAnsi="Cambria Math" w:cs="Cambria Math"/>
+                <w:noProof/>
+                <w:color w:val="A31515"/>
+                <w:sz w:val="22"/>
+                <w:szCs w:val="22"/>
+                <w:lang w:val="en-GB"/>
+              </w:rPr>
+              <w:t xml:space="preserve"> </w:t>
+            </w:r>
+            <w:r>
+              <w:rPr>
+                <w:rStyle w:val="HTMLCode"/>
+                <w:rFonts w:ascii="Consolas" w:eastAsiaTheme="minorHAnsi" w:hAnsi="Consolas"/>
+                <w:noProof/>
+                <w:color w:val="A31515"/>
+                <w:sz w:val="22"/>
+                <w:szCs w:val="22"/>
+                <w:lang w:val="en-GB"/>
+              </w:rPr>
+              <w:t>u</w:t>
+            </w:r>
+          </w:p>
+        </w:tc>
+      </w:tr>
+      <w:tr>
+        <w:trPr>
+          <w:cnfStyle w:val="000000100000" w:firstRow="0" w:lastRow="0" w:firstColumn="0" w:lastColumn="0" w:oddVBand="0" w:evenVBand="0" w:oddHBand="1" w:evenHBand="0" w:firstRowFirstColumn="0" w:firstRowLastColumn="0" w:lastRowFirstColumn="0" w:lastRowLastColumn="0"/>
+        </w:trPr>
+        <w:tc>
+          <w:tcPr>
+            <w:tcW w:w="0" w:type="auto"/>
+          </w:tcPr>
+          <w:p>
+            <w:pPr>
+              <w:rPr>
+                <w:rFonts w:ascii="Segoe UI" w:hAnsi="Segoe UI" w:cs="Segoe UI"/>
+                <w:noProof/>
+                <w:color w:val="1E1E1E"/>
+                <w:sz w:val="20"/>
+                <w:lang w:val="en-GB"/>
+              </w:rPr>
+            </w:pPr>
+            <w:r>
+              <w:rPr>
+                <w:rFonts w:ascii="Segoe UI" w:hAnsi="Segoe UI" w:cs="Segoe UI"/>
+                <w:noProof/>
+                <w:color w:val="1E1E1E"/>
+                <w:sz w:val="20"/>
+                <w:lang w:val="en-GB"/>
+              </w:rPr>
+              <w:t>Interval</w:t>
+            </w:r>
+          </w:p>
+        </w:tc>
+        <w:tc>
+          <w:tcPr>
+            <w:tcW w:w="0" w:type="auto"/>
+          </w:tcPr>
+          <w:p>
+            <w:pPr>
+              <w:rPr>
+                <w:rStyle w:val="HTMLCode"/>
+                <w:rFonts w:ascii="Cambria Math" w:eastAsiaTheme="minorHAnsi" w:hAnsi="Cambria Math" w:cs="Cambria Math"/>
+                <w:noProof/>
+                <w:color w:val="A31515"/>
+                <w:sz w:val="22"/>
+                <w:szCs w:val="22"/>
+                <w:lang w:val="en-GB"/>
+              </w:rPr>
+            </w:pPr>
+            <w:r>
+              <w:rPr>
+                <w:rStyle w:val="HTMLCode"/>
+                <w:rFonts w:ascii="Cambria Math" w:eastAsiaTheme="minorHAnsi" w:hAnsi="Cambria Math" w:cs="Cambria Math"/>
+                <w:noProof/>
+                <w:color w:val="A31515"/>
+                <w:sz w:val="22"/>
+                <w:szCs w:val="22"/>
+                <w:lang w:val="en-GB"/>
+              </w:rPr>
+              <w:t xml:space="preserve">⇧ </w:t>
+            </w:r>
+            <w:r>
+              <w:rPr>
+                <w:rFonts w:ascii="Segoe UI" w:hAnsi="Segoe UI" w:cs="Segoe UI"/>
+                <w:color w:val="1E1E1E"/>
+                <w:lang w:val="en-GB"/>
+              </w:rPr>
+              <w:t>+</w:t>
+            </w:r>
+            <w:r>
+              <w:rPr>
+                <w:rStyle w:val="HTMLCode"/>
+                <w:rFonts w:ascii="Cambria Math" w:eastAsiaTheme="minorHAnsi" w:hAnsi="Cambria Math" w:cs="Cambria Math"/>
+                <w:noProof/>
+                <w:color w:val="A31515"/>
+                <w:sz w:val="22"/>
+                <w:szCs w:val="22"/>
+                <w:lang w:val="en-GB"/>
+              </w:rPr>
+              <w:t xml:space="preserve"> </w:t>
+            </w:r>
+            <w:r>
+              <w:rPr>
+                <w:rStyle w:val="HTMLCode"/>
+                <w:rFonts w:ascii="Consolas" w:eastAsiaTheme="minorHAnsi" w:hAnsi="Consolas"/>
+                <w:noProof/>
+                <w:color w:val="A31515"/>
+                <w:sz w:val="22"/>
+                <w:szCs w:val="22"/>
+                <w:lang w:val="en-GB"/>
+              </w:rPr>
+              <w:t>i</w:t>
+            </w:r>
+          </w:p>
+        </w:tc>
+      </w:tr>
     </w:tbl>
     <w:p>
       <w:pPr>
-        <w:pStyle w:val="berschrift4"/>
+        <w:pStyle w:val="Heading4"/>
         <w:spacing w:before="240" w:after="144"/>
         <w:rPr>
           <w:rFonts w:ascii="Segoe UI" w:hAnsi="Segoe UI" w:cs="Segoe UI"/>
@@ -11428,7 +11719,7 @@
     </w:p>
     <w:tbl>
       <w:tblPr>
-        <w:tblStyle w:val="EinfacheTabelle2"/>
+        <w:tblStyle w:val="PlainTable2"/>
         <w:tblW w:w="0" w:type="auto"/>
         <w:tblLook w:val="0400" w:firstRow="0" w:lastRow="0" w:firstColumn="0" w:lastColumn="0" w:noHBand="0" w:noVBand="1"/>
       </w:tblPr>
@@ -13440,7 +13731,7 @@
             </w:r>
             <w:r>
               <w:rPr>
-                <w:rStyle w:val="Hervorhebung"/>
+                <w:rStyle w:val="Emphasis"/>
                 <w:rFonts w:ascii="Segoe UI" w:hAnsi="Segoe UI" w:cs="Segoe UI"/>
                 <w:noProof/>
                 <w:color w:val="1E1E1E"/>
@@ -13577,7 +13868,7 @@
             </w:r>
             <w:r>
               <w:rPr>
-                <w:rStyle w:val="Hervorhebung"/>
+                <w:rStyle w:val="Emphasis"/>
                 <w:rFonts w:ascii="Segoe UI" w:hAnsi="Segoe UI" w:cs="Segoe UI"/>
                 <w:noProof/>
                 <w:color w:val="1E1E1E"/>
@@ -13985,7 +14276,7 @@
     </w:tbl>
     <w:p>
       <w:pPr>
-        <w:pStyle w:val="berschrift4"/>
+        <w:pStyle w:val="Heading4"/>
         <w:spacing w:before="240" w:after="144"/>
         <w:rPr>
           <w:rFonts w:ascii="Segoe UI" w:hAnsi="Segoe UI" w:cs="Segoe UI"/>
@@ -14013,7 +14304,7 @@
     </w:p>
     <w:tbl>
       <w:tblPr>
-        <w:tblStyle w:val="EinfacheTabelle2"/>
+        <w:tblStyle w:val="PlainTable2"/>
         <w:tblW w:w="0" w:type="auto"/>
         <w:tblLook w:val="0400" w:firstRow="0" w:lastRow="0" w:firstColumn="0" w:lastColumn="0" w:noHBand="0" w:noVBand="1"/>
       </w:tblPr>
@@ -14129,7 +14420,7 @@
             </w:pPr>
             <w:r>
               <w:rPr>
-                <w:rStyle w:val="Hervorhebung"/>
+                <w:rStyle w:val="Emphasis"/>
                 <w:rFonts w:ascii="Segoe UI" w:hAnsi="Segoe UI" w:cs="Segoe UI"/>
                 <w:noProof/>
                 <w:color w:val="1E1E1E"/>
@@ -14211,7 +14502,7 @@
             </w:pPr>
             <w:r>
               <w:rPr>
-                <w:rStyle w:val="Hervorhebung"/>
+                <w:rStyle w:val="Emphasis"/>
                 <w:rFonts w:ascii="Segoe UI" w:hAnsi="Segoe UI" w:cs="Segoe UI"/>
                 <w:noProof/>
                 <w:color w:val="1E1E1E"/>
@@ -14290,7 +14581,7 @@
             </w:pPr>
             <w:r>
               <w:rPr>
-                <w:rStyle w:val="Hervorhebung"/>
+                <w:rStyle w:val="Emphasis"/>
                 <w:rFonts w:ascii="Segoe UI" w:hAnsi="Segoe UI" w:cs="Segoe UI"/>
                 <w:noProof/>
                 <w:color w:val="1E1E1E"/>
@@ -14372,7 +14663,7 @@
             </w:pPr>
             <w:r>
               <w:rPr>
-                <w:rStyle w:val="Hervorhebung"/>
+                <w:rStyle w:val="Emphasis"/>
                 <w:rFonts w:ascii="Segoe UI" w:hAnsi="Segoe UI" w:cs="Segoe UI"/>
                 <w:noProof/>
                 <w:color w:val="1E1E1E"/>
@@ -14451,7 +14742,7 @@
             </w:pPr>
             <w:r>
               <w:rPr>
-                <w:rStyle w:val="Hervorhebung"/>
+                <w:rStyle w:val="Emphasis"/>
                 <w:rFonts w:ascii="Segoe UI" w:hAnsi="Segoe UI" w:cs="Segoe UI"/>
                 <w:noProof/>
                 <w:color w:val="1E1E1E"/>
@@ -14533,7 +14824,7 @@
             </w:pPr>
             <w:r>
               <w:rPr>
-                <w:rStyle w:val="Hervorhebung"/>
+                <w:rStyle w:val="Emphasis"/>
                 <w:rFonts w:ascii="Segoe UI" w:hAnsi="Segoe UI" w:cs="Segoe UI"/>
                 <w:noProof/>
                 <w:color w:val="1E1E1E"/>
@@ -14612,7 +14903,7 @@
             </w:pPr>
             <w:r>
               <w:rPr>
-                <w:rStyle w:val="Hervorhebung"/>
+                <w:rStyle w:val="Emphasis"/>
                 <w:rFonts w:ascii="Segoe UI" w:hAnsi="Segoe UI" w:cs="Segoe UI"/>
                 <w:noProof/>
                 <w:color w:val="1E1E1E"/>
@@ -14694,7 +14985,7 @@
             </w:pPr>
             <w:r>
               <w:rPr>
-                <w:rStyle w:val="Hervorhebung"/>
+                <w:rStyle w:val="Emphasis"/>
                 <w:rFonts w:ascii="Segoe UI" w:hAnsi="Segoe UI" w:cs="Segoe UI"/>
                 <w:noProof/>
                 <w:color w:val="1E1E1E"/>
@@ -14773,7 +15064,7 @@
             </w:pPr>
             <w:r>
               <w:rPr>
-                <w:rStyle w:val="Hervorhebung"/>
+                <w:rStyle w:val="Emphasis"/>
                 <w:rFonts w:ascii="Segoe UI" w:hAnsi="Segoe UI" w:cs="Segoe UI"/>
                 <w:noProof/>
                 <w:color w:val="1E1E1E"/>
@@ -14870,7 +15161,7 @@
     </w:tbl>
     <w:p>
       <w:pPr>
-        <w:pStyle w:val="KeinLeerraum"/>
+        <w:pStyle w:val="NoSpacing"/>
         <w:rPr>
           <w:noProof/>
           <w:lang w:val="en-GB"/>
@@ -14879,7 +15170,7 @@
     </w:p>
     <w:p>
       <w:pPr>
-        <w:pStyle w:val="berschrift3"/>
+        <w:pStyle w:val="Heading3"/>
         <w:spacing w:before="240" w:beforeAutospacing="0" w:after="144" w:afterAutospacing="0"/>
         <w:rPr>
           <w:rFonts w:ascii="Segoe UI" w:hAnsi="Segoe UI" w:cs="Segoe UI"/>
@@ -14902,7 +15193,7 @@
     </w:p>
     <w:tbl>
       <w:tblPr>
-        <w:tblStyle w:val="EinfacheTabelle2"/>
+        <w:tblStyle w:val="PlainTable2"/>
         <w:tblW w:w="0" w:type="auto"/>
         <w:tblLook w:val="0400" w:firstRow="0" w:lastRow="0" w:firstColumn="0" w:lastColumn="0" w:noHBand="0" w:noVBand="1"/>
       </w:tblPr>
@@ -15375,7 +15666,7 @@
     </w:tbl>
     <w:p>
       <w:pPr>
-        <w:pStyle w:val="KeinLeerraum"/>
+        <w:pStyle w:val="NoSpacing"/>
         <w:rPr>
           <w:noProof/>
           <w:lang w:val="en-GB"/>
@@ -15384,7 +15675,7 @@
     </w:p>
     <w:p>
       <w:pPr>
-        <w:pStyle w:val="berschrift3"/>
+        <w:pStyle w:val="Heading3"/>
         <w:spacing w:before="240" w:beforeAutospacing="0" w:after="144" w:afterAutospacing="0"/>
         <w:rPr>
           <w:rFonts w:ascii="Segoe UI" w:hAnsi="Segoe UI" w:cs="Segoe UI"/>
@@ -15409,7 +15700,7 @@
     </w:p>
     <w:tbl>
       <w:tblPr>
-        <w:tblStyle w:val="EinfacheTabelle2"/>
+        <w:tblStyle w:val="PlainTable2"/>
         <w:tblW w:w="0" w:type="auto"/>
         <w:tblLook w:val="0400" w:firstRow="0" w:lastRow="0" w:firstColumn="0" w:lastColumn="0" w:noHBand="0" w:noVBand="1"/>
       </w:tblPr>
@@ -15739,7 +16030,7 @@
     </w:tbl>
     <w:p>
       <w:pPr>
-        <w:pStyle w:val="berschrift3"/>
+        <w:pStyle w:val="Heading3"/>
         <w:spacing w:before="240" w:beforeAutospacing="0" w:after="144" w:afterAutospacing="0"/>
         <w:rPr>
           <w:rFonts w:ascii="Segoe UI" w:hAnsi="Segoe UI" w:cs="Segoe UI"/>
@@ -15753,7 +16044,7 @@
     </w:p>
     <w:p>
       <w:pPr>
-        <w:pStyle w:val="berschrift3"/>
+        <w:pStyle w:val="Heading3"/>
         <w:spacing w:before="240" w:beforeAutospacing="0" w:after="144" w:afterAutospacing="0"/>
         <w:rPr>
           <w:rFonts w:ascii="Segoe UI" w:hAnsi="Segoe UI" w:cs="Segoe UI"/>
@@ -15767,7 +16058,7 @@
     </w:p>
     <w:p>
       <w:pPr>
-        <w:pStyle w:val="berschrift3"/>
+        <w:pStyle w:val="Heading3"/>
         <w:spacing w:before="240" w:beforeAutospacing="0" w:after="144" w:afterAutospacing="0"/>
         <w:rPr>
           <w:rFonts w:ascii="Segoe UI" w:hAnsi="Segoe UI" w:cs="Segoe UI"/>
@@ -15792,7 +16083,7 @@
     </w:p>
     <w:tbl>
       <w:tblPr>
-        <w:tblStyle w:val="EinfacheTabelle2"/>
+        <w:tblStyle w:val="PlainTable2"/>
         <w:tblW w:w="0" w:type="auto"/>
         <w:tblLook w:val="0400" w:firstRow="0" w:lastRow="0" w:firstColumn="0" w:lastColumn="0" w:noHBand="0" w:noVBand="1"/>
       </w:tblPr>
@@ -19827,7 +20118,7 @@
     </w:tbl>
     <w:p>
       <w:pPr>
-        <w:pStyle w:val="KeinLeerraum"/>
+        <w:pStyle w:val="NoSpacing"/>
         <w:rPr>
           <w:noProof/>
           <w:lang w:val="en-GB"/>
@@ -19929,8 +20220,6 @@
           <w:lang w:val="en-GB"/>
         </w:rPr>
       </w:pPr>
-      <w:bookmarkStart w:id="0" w:name="_GoBack"/>
-      <w:bookmarkEnd w:id="0"/>
     </w:p>
     <w:p>
       <w:pPr>
@@ -20018,7 +20307,7 @@
     </w:p>
     <w:p>
       <w:pPr>
-        <w:pStyle w:val="berschrift2"/>
+        <w:pStyle w:val="Heading2"/>
         <w:spacing w:before="240" w:beforeAutospacing="0" w:after="144" w:afterAutospacing="0"/>
         <w:rPr>
           <w:rFonts w:ascii="Segoe UI" w:hAnsi="Segoe UI" w:cs="Segoe UI"/>
@@ -20038,7 +20327,7 @@
     </w:p>
     <w:p>
       <w:pPr>
-        <w:pStyle w:val="berschrift2"/>
+        <w:pStyle w:val="Heading2"/>
         <w:spacing w:before="240" w:beforeAutospacing="0" w:after="144" w:afterAutospacing="0"/>
         <w:rPr>
           <w:rFonts w:ascii="Segoe UI" w:hAnsi="Segoe UI" w:cs="Segoe UI"/>
@@ -20064,7 +20353,7 @@
     </w:p>
     <w:p>
       <w:pPr>
-        <w:pStyle w:val="berschrift3"/>
+        <w:pStyle w:val="Heading3"/>
         <w:spacing w:before="240" w:beforeAutospacing="0" w:after="144" w:afterAutospacing="0"/>
         <w:rPr>
           <w:rFonts w:ascii="Segoe UI" w:hAnsi="Segoe UI" w:cs="Segoe UI"/>
@@ -20089,7 +20378,7 @@
     </w:p>
     <w:tbl>
       <w:tblPr>
-        <w:tblStyle w:val="EinfacheTabelle2"/>
+        <w:tblStyle w:val="PlainTable2"/>
         <w:tblW w:w="0" w:type="auto"/>
         <w:tblLook w:val="0400" w:firstRow="0" w:lastRow="0" w:firstColumn="0" w:lastColumn="0" w:noHBand="0" w:noVBand="1"/>
       </w:tblPr>
@@ -21100,7 +21389,7 @@
     </w:tbl>
     <w:p>
       <w:pPr>
-        <w:pStyle w:val="KeinLeerraum"/>
+        <w:pStyle w:val="NoSpacing"/>
         <w:rPr>
           <w:noProof/>
           <w:lang w:val="en-GB"/>
@@ -21109,7 +21398,7 @@
     </w:p>
     <w:p>
       <w:pPr>
-        <w:pStyle w:val="berschrift3"/>
+        <w:pStyle w:val="Heading3"/>
         <w:spacing w:before="240" w:beforeAutospacing="0" w:after="144" w:afterAutospacing="0"/>
         <w:rPr>
           <w:rFonts w:ascii="Segoe UI" w:hAnsi="Segoe UI" w:cs="Segoe UI"/>
@@ -21134,7 +21423,7 @@
     </w:p>
     <w:tbl>
       <w:tblPr>
-        <w:tblStyle w:val="EinfacheTabelle2"/>
+        <w:tblStyle w:val="PlainTable2"/>
         <w:tblpPr w:leftFromText="141" w:rightFromText="141" w:vertAnchor="text" w:horzAnchor="margin" w:tblpY="13"/>
         <w:tblW w:w="0" w:type="auto"/>
         <w:tblLook w:val="0400" w:firstRow="0" w:lastRow="0" w:firstColumn="0" w:lastColumn="0" w:noHBand="0" w:noVBand="1"/>
@@ -21444,7 +21733,7 @@
     </w:tbl>
     <w:p>
       <w:pPr>
-        <w:pStyle w:val="berschrift3"/>
+        <w:pStyle w:val="Heading3"/>
         <w:spacing w:before="240" w:beforeAutospacing="0" w:after="144" w:afterAutospacing="0"/>
         <w:rPr>
           <w:rFonts w:ascii="Segoe UI" w:hAnsi="Segoe UI" w:cs="Segoe UI"/>
@@ -21480,7 +21769,7 @@
     </w:p>
     <w:tbl>
       <w:tblPr>
-        <w:tblStyle w:val="EinfacheTabelle2"/>
+        <w:tblStyle w:val="PlainTable2"/>
         <w:tblW w:w="0" w:type="auto"/>
         <w:tblLook w:val="0400" w:firstRow="0" w:lastRow="0" w:firstColumn="0" w:lastColumn="0" w:noHBand="0" w:noVBand="1"/>
       </w:tblPr>
@@ -23311,14 +23600,14 @@
     <w:lsdException w:name="Hashtag" w:semiHidden="1" w:unhideWhenUsed="1"/>
     <w:lsdException w:name="Unresolved Mention" w:semiHidden="1" w:unhideWhenUsed="1"/>
   </w:latentStyles>
-  <w:style w:type="paragraph" w:default="1" w:styleId="Standard">
+  <w:style w:type="paragraph" w:default="1" w:styleId="Normal">
     <w:name w:val="Normal"/>
     <w:qFormat/>
   </w:style>
-  <w:style w:type="paragraph" w:styleId="berschrift1">
+  <w:style w:type="paragraph" w:styleId="Heading1">
     <w:name w:val="heading 1"/>
-    <w:basedOn w:val="Standard"/>
-    <w:link w:val="berschrift1Zchn"/>
+    <w:basedOn w:val="Normal"/>
+    <w:link w:val="Heading1Char"/>
     <w:uiPriority w:val="9"/>
     <w:qFormat/>
     <w:rsid w:val="005413CC"/>
@@ -23336,10 +23625,10 @@
       <w:lang w:eastAsia="de-DE"/>
     </w:rPr>
   </w:style>
-  <w:style w:type="paragraph" w:styleId="berschrift2">
+  <w:style w:type="paragraph" w:styleId="Heading2">
     <w:name w:val="heading 2"/>
-    <w:basedOn w:val="Standard"/>
-    <w:link w:val="berschrift2Zchn"/>
+    <w:basedOn w:val="Normal"/>
+    <w:link w:val="Heading2Char"/>
     <w:uiPriority w:val="9"/>
     <w:qFormat/>
     <w:rsid w:val="005413CC"/>
@@ -23356,10 +23645,10 @@
       <w:lang w:eastAsia="de-DE"/>
     </w:rPr>
   </w:style>
-  <w:style w:type="paragraph" w:styleId="berschrift3">
+  <w:style w:type="paragraph" w:styleId="Heading3">
     <w:name w:val="heading 3"/>
-    <w:basedOn w:val="Standard"/>
-    <w:link w:val="berschrift3Zchn"/>
+    <w:basedOn w:val="Normal"/>
+    <w:link w:val="Heading3Char"/>
     <w:uiPriority w:val="9"/>
     <w:qFormat/>
     <w:rsid w:val="005413CC"/>
@@ -23376,11 +23665,11 @@
       <w:lang w:eastAsia="de-DE"/>
     </w:rPr>
   </w:style>
-  <w:style w:type="paragraph" w:styleId="berschrift4">
+  <w:style w:type="paragraph" w:styleId="Heading4">
     <w:name w:val="heading 4"/>
-    <w:basedOn w:val="Standard"/>
-    <w:next w:val="Standard"/>
-    <w:link w:val="berschrift4Zchn"/>
+    <w:basedOn w:val="Normal"/>
+    <w:next w:val="Normal"/>
+    <w:link w:val="Heading4Char"/>
     <w:uiPriority w:val="9"/>
     <w:unhideWhenUsed/>
     <w:qFormat/>
@@ -23398,13 +23687,13 @@
       <w:color w:val="2F5496" w:themeColor="accent1" w:themeShade="BF"/>
     </w:rPr>
   </w:style>
-  <w:style w:type="character" w:default="1" w:styleId="Absatz-Standardschriftart">
+  <w:style w:type="character" w:default="1" w:styleId="DefaultParagraphFont">
     <w:name w:val="Default Paragraph Font"/>
     <w:uiPriority w:val="1"/>
     <w:semiHidden/>
     <w:unhideWhenUsed/>
   </w:style>
-  <w:style w:type="table" w:default="1" w:styleId="NormaleTabelle">
+  <w:style w:type="table" w:default="1" w:styleId="TableNormal">
     <w:name w:val="Normal Table"/>
     <w:uiPriority w:val="99"/>
     <w:semiHidden/>
@@ -23419,16 +23708,16 @@
       </w:tblCellMar>
     </w:tblPr>
   </w:style>
-  <w:style w:type="numbering" w:default="1" w:styleId="KeineListe">
+  <w:style w:type="numbering" w:default="1" w:styleId="NoList">
     <w:name w:val="No List"/>
     <w:uiPriority w:val="99"/>
     <w:semiHidden/>
     <w:unhideWhenUsed/>
   </w:style>
-  <w:style w:type="character" w:customStyle="1" w:styleId="berschrift1Zchn">
-    <w:name w:val="Überschrift 1 Zchn"/>
-    <w:basedOn w:val="Absatz-Standardschriftart"/>
-    <w:link w:val="berschrift1"/>
+  <w:style w:type="character" w:customStyle="1" w:styleId="Heading1Char">
+    <w:name w:val="Heading 1 Char"/>
+    <w:basedOn w:val="DefaultParagraphFont"/>
+    <w:link w:val="Heading1"/>
     <w:uiPriority w:val="9"/>
     <w:rsid w:val="005413CC"/>
     <w:rPr>
@@ -23441,10 +23730,10 @@
       <w:lang w:eastAsia="de-DE"/>
     </w:rPr>
   </w:style>
-  <w:style w:type="character" w:customStyle="1" w:styleId="berschrift2Zchn">
-    <w:name w:val="Überschrift 2 Zchn"/>
-    <w:basedOn w:val="Absatz-Standardschriftart"/>
-    <w:link w:val="berschrift2"/>
+  <w:style w:type="character" w:customStyle="1" w:styleId="Heading2Char">
+    <w:name w:val="Heading 2 Char"/>
+    <w:basedOn w:val="DefaultParagraphFont"/>
+    <w:link w:val="Heading2"/>
     <w:uiPriority w:val="9"/>
     <w:rsid w:val="005413CC"/>
     <w:rPr>
@@ -23456,10 +23745,10 @@
       <w:lang w:eastAsia="de-DE"/>
     </w:rPr>
   </w:style>
-  <w:style w:type="character" w:customStyle="1" w:styleId="berschrift3Zchn">
-    <w:name w:val="Überschrift 3 Zchn"/>
-    <w:basedOn w:val="Absatz-Standardschriftart"/>
-    <w:link w:val="berschrift3"/>
+  <w:style w:type="character" w:customStyle="1" w:styleId="Heading3Char">
+    <w:name w:val="Heading 3 Char"/>
+    <w:basedOn w:val="DefaultParagraphFont"/>
+    <w:link w:val="Heading3"/>
     <w:uiPriority w:val="9"/>
     <w:rsid w:val="005413CC"/>
     <w:rPr>
@@ -23473,7 +23762,7 @@
   </w:style>
   <w:style w:type="character" w:styleId="Hyperlink">
     <w:name w:val="Hyperlink"/>
-    <w:basedOn w:val="Absatz-Standardschriftart"/>
+    <w:basedOn w:val="DefaultParagraphFont"/>
     <w:uiPriority w:val="99"/>
     <w:semiHidden/>
     <w:unhideWhenUsed/>
@@ -23485,7 +23774,7 @@
   </w:style>
   <w:style w:type="character" w:styleId="HTMLCode">
     <w:name w:val="HTML Code"/>
-    <w:basedOn w:val="Absatz-Standardschriftart"/>
+    <w:basedOn w:val="DefaultParagraphFont"/>
     <w:uiPriority w:val="99"/>
     <w:semiHidden/>
     <w:unhideWhenUsed/>
@@ -23498,12 +23787,12 @@
   </w:style>
   <w:style w:type="character" w:customStyle="1" w:styleId="apple-converted-space">
     <w:name w:val="apple-converted-space"/>
-    <w:basedOn w:val="Absatz-Standardschriftart"/>
+    <w:basedOn w:val="DefaultParagraphFont"/>
     <w:rsid w:val="005413CC"/>
   </w:style>
-  <w:style w:type="character" w:styleId="Hervorhebung">
+  <w:style w:type="character" w:styleId="Emphasis">
     <w:name w:val="Emphasis"/>
-    <w:basedOn w:val="Absatz-Standardschriftart"/>
+    <w:basedOn w:val="DefaultParagraphFont"/>
     <w:uiPriority w:val="20"/>
     <w:qFormat/>
     <w:rsid w:val="005413CC"/>
@@ -23514,7 +23803,7 @@
   </w:style>
   <w:style w:type="paragraph" w:customStyle="1" w:styleId="code-line">
     <w:name w:val="code-line"/>
-    <w:basedOn w:val="Standard"/>
+    <w:basedOn w:val="Normal"/>
     <w:rsid w:val="005413CC"/>
     <w:pPr>
       <w:spacing w:before="100" w:beforeAutospacing="1" w:after="100" w:afterAutospacing="1" w:line="240" w:lineRule="auto"/>
@@ -23526,9 +23815,9 @@
       <w:lang w:eastAsia="de-DE"/>
     </w:rPr>
   </w:style>
-  <w:style w:type="table" w:styleId="EinfacheTabelle2">
+  <w:style w:type="table" w:styleId="PlainTable2">
     <w:name w:val="Plain Table 2"/>
-    <w:basedOn w:val="NormaleTabelle"/>
+    <w:basedOn w:val="TableNormal"/>
     <w:uiPriority w:val="42"/>
     <w:rsid w:val="005413CC"/>
     <w:pPr>
@@ -23606,7 +23895,7 @@
       </w:tcPr>
     </w:tblStylePr>
   </w:style>
-  <w:style w:type="paragraph" w:styleId="KeinLeerraum">
+  <w:style w:type="paragraph" w:styleId="NoSpacing">
     <w:name w:val="No Spacing"/>
     <w:uiPriority w:val="1"/>
     <w:qFormat/>
@@ -23615,10 +23904,10 @@
       <w:spacing w:after="0" w:line="240" w:lineRule="auto"/>
     </w:pPr>
   </w:style>
-  <w:style w:type="character" w:customStyle="1" w:styleId="berschrift4Zchn">
-    <w:name w:val="Überschrift 4 Zchn"/>
-    <w:basedOn w:val="Absatz-Standardschriftart"/>
-    <w:link w:val="berschrift4"/>
+  <w:style w:type="character" w:customStyle="1" w:styleId="Heading4Char">
+    <w:name w:val="Heading 4 Char"/>
+    <w:basedOn w:val="DefaultParagraphFont"/>
+    <w:link w:val="Heading4"/>
     <w:uiPriority w:val="9"/>
     <w:rsid w:val="00CF543A"/>
     <w:rPr>
@@ -23630,7 +23919,7 @@
   </w:style>
   <w:style w:type="paragraph" w:customStyle="1" w:styleId="msonormal0">
     <w:name w:val="msonormal"/>
-    <w:basedOn w:val="Standard"/>
+    <w:basedOn w:val="Normal"/>
     <w:rsid w:val="00CF543A"/>
     <w:pPr>
       <w:spacing w:before="100" w:beforeAutospacing="1" w:after="100" w:afterAutospacing="1" w:line="240" w:lineRule="auto"/>
@@ -23642,9 +23931,9 @@
       <w:lang w:eastAsia="de-DE"/>
     </w:rPr>
   </w:style>
-  <w:style w:type="character" w:styleId="BesuchterLink">
+  <w:style w:type="character" w:styleId="FollowedHyperlink">
     <w:name w:val="FollowedHyperlink"/>
-    <w:basedOn w:val="Absatz-Standardschriftart"/>
+    <w:basedOn w:val="DefaultParagraphFont"/>
     <w:uiPriority w:val="99"/>
     <w:semiHidden/>
     <w:unhideWhenUsed/>
@@ -23654,9 +23943,9 @@
       <w:u w:val="single"/>
     </w:rPr>
   </w:style>
-  <w:style w:type="table" w:styleId="EinfacheTabelle1">
+  <w:style w:type="table" w:styleId="PlainTable1">
     <w:name w:val="Plain Table 1"/>
-    <w:basedOn w:val="NormaleTabelle"/>
+    <w:basedOn w:val="TableNormal"/>
     <w:uiPriority w:val="41"/>
     <w:rsid w:val="00CF543A"/>
     <w:pPr>

</xml_diff>

<commit_message>
Added Cheat-Sheet for Doeico 2.0
</commit_message>
<xml_diff>
--- a/Dorico/Dorico-CheatSheet.docx
+++ b/Dorico/Dorico-CheatSheet.docx
@@ -16,6 +16,8 @@
           <w:lang w:val="en-GB"/>
         </w:rPr>
       </w:pPr>
+      <w:bookmarkStart w:id="0" w:name="_GoBack"/>
+      <w:bookmarkEnd w:id="0"/>
       <w:r>
         <w:rPr>
           <w:rFonts w:ascii="Segoe UI" w:hAnsi="Segoe UI" w:cs="Segoe UI"/>
@@ -11091,8 +11093,6 @@
           <w:lang w:val="en-GB"/>
         </w:rPr>
       </w:pPr>
-      <w:bookmarkStart w:id="0" w:name="_GoBack"/>
-      <w:bookmarkEnd w:id="0"/>
       <w:r>
         <w:rPr>
           <w:rFonts w:ascii="Segoe UI" w:hAnsi="Segoe UI" w:cs="Segoe UI"/>
@@ -22895,6 +22895,56 @@
     </w:sectPr>
   </w:body>
 </w:document>
+</file>
+
+<file path=word/endnotes.xml><?xml version="1.0" encoding="utf-8"?>
+<w:endnotes xmlns:wpc="http://schemas.microsoft.com/office/word/2010/wordprocessingCanvas" xmlns:cx="http://schemas.microsoft.com/office/drawing/2014/chartex" xmlns:cx1="http://schemas.microsoft.com/office/drawing/2015/9/8/chartex" xmlns:cx2="http://schemas.microsoft.com/office/drawing/2015/10/21/chartex" xmlns:cx3="http://schemas.microsoft.com/office/drawing/2016/5/9/chartex" xmlns:cx4="http://schemas.microsoft.com/office/drawing/2016/5/10/chartex" xmlns:cx5="http://schemas.microsoft.com/office/drawing/2016/5/11/chartex" xmlns:cx6="http://schemas.microsoft.com/office/drawing/2016/5/12/chartex" xmlns:cx7="http://schemas.microsoft.com/office/drawing/2016/5/13/chartex" xmlns:cx8="http://schemas.microsoft.com/office/drawing/2016/5/14/chartex" xmlns:mc="http://schemas.openxmlformats.org/markup-compatibility/2006" xmlns:aink="http://schemas.microsoft.com/office/drawing/2016/ink" xmlns:am3d="http://schemas.microsoft.com/office/drawing/2017/model3d" xmlns:o="urn:schemas-microsoft-com:office:office" xmlns:r="http://schemas.openxmlformats.org/officeDocument/2006/relationships" xmlns:m="http://schemas.openxmlformats.org/officeDocument/2006/math" xmlns:v="urn:schemas-microsoft-com:vml" xmlns:wp14="http://schemas.microsoft.com/office/word/2010/wordprocessingDrawing" xmlns:wp="http://schemas.openxmlformats.org/drawingml/2006/wordprocessingDrawing" xmlns:w10="urn:schemas-microsoft-com:office:word" xmlns:w="http://schemas.openxmlformats.org/wordprocessingml/2006/main" xmlns:w14="http://schemas.microsoft.com/office/word/2010/wordml" xmlns:w15="http://schemas.microsoft.com/office/word/2012/wordml" xmlns:w16cid="http://schemas.microsoft.com/office/word/2016/wordml/cid" xmlns:w16se="http://schemas.microsoft.com/office/word/2015/wordml/symex" xmlns:wpg="http://schemas.microsoft.com/office/word/2010/wordprocessingGroup" xmlns:wpi="http://schemas.microsoft.com/office/word/2010/wordprocessingInk" xmlns:wne="http://schemas.microsoft.com/office/word/2006/wordml" xmlns:wps="http://schemas.microsoft.com/office/word/2010/wordprocessingShape" mc:Ignorable="w14 w15 w16se w16cid wp14">
+  <w:endnote w:type="separator" w:id="-1">
+    <w:p>
+      <w:pPr>
+        <w:spacing w:after="0" w:line="240" w:lineRule="auto"/>
+      </w:pPr>
+      <w:r>
+        <w:separator/>
+      </w:r>
+    </w:p>
+  </w:endnote>
+  <w:endnote w:type="continuationSeparator" w:id="0">
+    <w:p>
+      <w:pPr>
+        <w:spacing w:after="0" w:line="240" w:lineRule="auto"/>
+      </w:pPr>
+      <w:r>
+        <w:continuationSeparator/>
+      </w:r>
+    </w:p>
+  </w:endnote>
+</w:endnotes>
+</file>
+
+<file path=word/footnotes.xml><?xml version="1.0" encoding="utf-8"?>
+<w:footnotes xmlns:wpc="http://schemas.microsoft.com/office/word/2010/wordprocessingCanvas" xmlns:cx="http://schemas.microsoft.com/office/drawing/2014/chartex" xmlns:cx1="http://schemas.microsoft.com/office/drawing/2015/9/8/chartex" xmlns:cx2="http://schemas.microsoft.com/office/drawing/2015/10/21/chartex" xmlns:cx3="http://schemas.microsoft.com/office/drawing/2016/5/9/chartex" xmlns:cx4="http://schemas.microsoft.com/office/drawing/2016/5/10/chartex" xmlns:cx5="http://schemas.microsoft.com/office/drawing/2016/5/11/chartex" xmlns:cx6="http://schemas.microsoft.com/office/drawing/2016/5/12/chartex" xmlns:cx7="http://schemas.microsoft.com/office/drawing/2016/5/13/chartex" xmlns:cx8="http://schemas.microsoft.com/office/drawing/2016/5/14/chartex" xmlns:mc="http://schemas.openxmlformats.org/markup-compatibility/2006" xmlns:aink="http://schemas.microsoft.com/office/drawing/2016/ink" xmlns:am3d="http://schemas.microsoft.com/office/drawing/2017/model3d" xmlns:o="urn:schemas-microsoft-com:office:office" xmlns:r="http://schemas.openxmlformats.org/officeDocument/2006/relationships" xmlns:m="http://schemas.openxmlformats.org/officeDocument/2006/math" xmlns:v="urn:schemas-microsoft-com:vml" xmlns:wp14="http://schemas.microsoft.com/office/word/2010/wordprocessingDrawing" xmlns:wp="http://schemas.openxmlformats.org/drawingml/2006/wordprocessingDrawing" xmlns:w10="urn:schemas-microsoft-com:office:word" xmlns:w="http://schemas.openxmlformats.org/wordprocessingml/2006/main" xmlns:w14="http://schemas.microsoft.com/office/word/2010/wordml" xmlns:w15="http://schemas.microsoft.com/office/word/2012/wordml" xmlns:w16cid="http://schemas.microsoft.com/office/word/2016/wordml/cid" xmlns:w16se="http://schemas.microsoft.com/office/word/2015/wordml/symex" xmlns:wpg="http://schemas.microsoft.com/office/word/2010/wordprocessingGroup" xmlns:wpi="http://schemas.microsoft.com/office/word/2010/wordprocessingInk" xmlns:wne="http://schemas.microsoft.com/office/word/2006/wordml" xmlns:wps="http://schemas.microsoft.com/office/word/2010/wordprocessingShape" mc:Ignorable="w14 w15 w16se w16cid wp14">
+  <w:footnote w:type="separator" w:id="-1">
+    <w:p>
+      <w:pPr>
+        <w:spacing w:after="0" w:line="240" w:lineRule="auto"/>
+      </w:pPr>
+      <w:r>
+        <w:separator/>
+      </w:r>
+    </w:p>
+  </w:footnote>
+  <w:footnote w:type="continuationSeparator" w:id="0">
+    <w:p>
+      <w:pPr>
+        <w:spacing w:after="0" w:line="240" w:lineRule="auto"/>
+      </w:pPr>
+      <w:r>
+        <w:continuationSeparator/>
+      </w:r>
+    </w:p>
+  </w:footnote>
+</w:footnotes>
 </file>
 
 <file path=word/numbering.xml><?xml version="1.0" encoding="utf-8"?>
@@ -24006,6 +24056,50 @@
       </w:tcPr>
     </w:tblStylePr>
   </w:style>
+  <w:style w:type="paragraph" w:styleId="Header">
+    <w:name w:val="header"/>
+    <w:basedOn w:val="Normal"/>
+    <w:link w:val="HeaderChar"/>
+    <w:uiPriority w:val="99"/>
+    <w:unhideWhenUsed/>
+    <w:rsid w:val="007C4050"/>
+    <w:pPr>
+      <w:tabs>
+        <w:tab w:val="center" w:pos="4680"/>
+        <w:tab w:val="right" w:pos="9360"/>
+      </w:tabs>
+      <w:spacing w:after="0" w:line="240" w:lineRule="auto"/>
+    </w:pPr>
+  </w:style>
+  <w:style w:type="character" w:customStyle="1" w:styleId="HeaderChar">
+    <w:name w:val="Header Char"/>
+    <w:basedOn w:val="DefaultParagraphFont"/>
+    <w:link w:val="Header"/>
+    <w:uiPriority w:val="99"/>
+    <w:rsid w:val="007C4050"/>
+  </w:style>
+  <w:style w:type="paragraph" w:styleId="Footer">
+    <w:name w:val="footer"/>
+    <w:basedOn w:val="Normal"/>
+    <w:link w:val="FooterChar"/>
+    <w:uiPriority w:val="99"/>
+    <w:unhideWhenUsed/>
+    <w:rsid w:val="007C4050"/>
+    <w:pPr>
+      <w:tabs>
+        <w:tab w:val="center" w:pos="4680"/>
+        <w:tab w:val="right" w:pos="9360"/>
+      </w:tabs>
+      <w:spacing w:after="0" w:line="240" w:lineRule="auto"/>
+    </w:pPr>
+  </w:style>
+  <w:style w:type="character" w:customStyle="1" w:styleId="FooterChar">
+    <w:name w:val="Footer Char"/>
+    <w:basedOn w:val="DefaultParagraphFont"/>
+    <w:link w:val="Footer"/>
+    <w:uiPriority w:val="99"/>
+    <w:rsid w:val="007C4050"/>
+  </w:style>
 </w:styles>
 </file>
 

</xml_diff>